<commit_message>
The very last version
I just edit the testing-sheet
</commit_message>
<xml_diff>
--- a/Lab2-CSS/Lab2-TestingDoc-Grading-Sheet.docx  (2).docx
+++ b/Lab2-CSS/Lab2-TestingDoc-Grading-Sheet.docx  (2).docx
@@ -12,8 +12,6 @@
           <w:szCs w:val="32"/>
         </w:rPr>
       </w:pPr>
-      <w:bookmarkStart w:id="0" w:name="_GoBack"/>
-      <w:bookmarkEnd w:id="0"/>
       <w:r>
         <w:rPr>
           <w:sz w:val="32"/>
@@ -96,8 +94,8 @@
         <w:tblLook w:val="04A0" w:firstRow="1" w:lastRow="0" w:firstColumn="1" w:lastColumn="0" w:noHBand="0" w:noVBand="1"/>
       </w:tblPr>
       <w:tblGrid>
-        <w:gridCol w:w="2734"/>
-        <w:gridCol w:w="6826"/>
+        <w:gridCol w:w="2705"/>
+        <w:gridCol w:w="6855"/>
       </w:tblGrid>
       <w:tr>
         <w:trPr>
@@ -145,6 +143,34 @@
               </w:rPr>
               <w:t xml:space="preserve">  </w:t>
             </w:r>
+            <w:proofErr w:type="spellStart"/>
+            <w:r>
+              <w:rPr>
+                <w:bCs/>
+                <w:sz w:val="24"/>
+                <w:szCs w:val="24"/>
+              </w:rPr>
+              <w:t>Riyam</w:t>
+            </w:r>
+            <w:proofErr w:type="spellEnd"/>
+            <w:r>
+              <w:rPr>
+                <w:bCs/>
+                <w:sz w:val="24"/>
+                <w:szCs w:val="24"/>
+              </w:rPr>
+              <w:t xml:space="preserve"> Al-</w:t>
+            </w:r>
+            <w:proofErr w:type="spellStart"/>
+            <w:r>
+              <w:rPr>
+                <w:bCs/>
+                <w:sz w:val="24"/>
+                <w:szCs w:val="24"/>
+              </w:rPr>
+              <w:t>Dawood</w:t>
+            </w:r>
+            <w:proofErr w:type="spellEnd"/>
           </w:p>
         </w:tc>
       </w:tr>
@@ -191,6 +217,14 @@
               </w:rPr>
               <w:t xml:space="preserve"> </w:t>
             </w:r>
+            <w:r>
+              <w:rPr>
+                <w:bCs/>
+                <w:sz w:val="24"/>
+                <w:szCs w:val="24"/>
+              </w:rPr>
+              <w:t>201105618</w:t>
+            </w:r>
           </w:p>
         </w:tc>
       </w:tr>
@@ -229,6 +263,14 @@
                 <w:szCs w:val="24"/>
               </w:rPr>
             </w:pPr>
+            <w:r>
+              <w:rPr>
+                <w:bCs/>
+                <w:sz w:val="24"/>
+                <w:szCs w:val="24"/>
+              </w:rPr>
+              <w:t>Ra1105618@qu.edu.qa</w:t>
+            </w:r>
           </w:p>
         </w:tc>
       </w:tr>
@@ -606,9 +648,11 @@
           <w:p>
             <w:pPr>
               <w:spacing w:line="259" w:lineRule="auto"/>
-              <w:ind w:left="2"/>
               <w:cnfStyle w:val="000000100000" w:firstRow="0" w:lastRow="0" w:firstColumn="0" w:lastColumn="0" w:oddVBand="0" w:evenVBand="0" w:oddHBand="1" w:evenHBand="0" w:firstRowFirstColumn="0" w:firstRowLastColumn="0" w:lastRowFirstColumn="0" w:lastRowLastColumn="0"/>
             </w:pPr>
+            <w:r>
+              <w:t>100% completed</w:t>
+            </w:r>
           </w:p>
         </w:tc>
         <w:tc>
@@ -690,6 +734,9 @@
               <w:ind w:left="2"/>
               <w:cnfStyle w:val="000000000000" w:firstRow="0" w:lastRow="0" w:firstColumn="0" w:lastColumn="0" w:oddVBand="0" w:evenVBand="0" w:oddHBand="0" w:evenHBand="0" w:firstRowFirstColumn="0" w:firstRowLastColumn="0" w:lastRowFirstColumn="0" w:lastRowLastColumn="0"/>
             </w:pPr>
+            <w:r>
+              <w:t>I used media queries but for index page it is not working (90% completed)</w:t>
+            </w:r>
           </w:p>
         </w:tc>
         <w:tc>
@@ -787,6 +834,9 @@
               <w:ind w:left="2"/>
               <w:cnfStyle w:val="000000100000" w:firstRow="0" w:lastRow="0" w:firstColumn="0" w:lastColumn="0" w:oddVBand="0" w:evenVBand="0" w:oddHBand="1" w:evenHBand="0" w:firstRowFirstColumn="0" w:firstRowLastColumn="0" w:lastRowFirstColumn="0" w:lastRowLastColumn="0"/>
             </w:pPr>
+            <w:r>
+              <w:t>100% completed</w:t>
+            </w:r>
           </w:p>
         </w:tc>
         <w:tc>
@@ -886,6 +936,11 @@
               <w:ind w:left="2"/>
               <w:cnfStyle w:val="000000000000" w:firstRow="0" w:lastRow="0" w:firstColumn="0" w:lastColumn="0" w:oddVBand="0" w:evenVBand="0" w:oddHBand="0" w:evenHBand="0" w:firstRowFirstColumn="0" w:firstRowLastColumn="0" w:lastRowFirstColumn="0" w:lastRowLastColumn="0"/>
             </w:pPr>
+            <w:r>
+              <w:t>100% completed</w:t>
+            </w:r>
+            <w:bookmarkStart w:id="0" w:name="_GoBack"/>
+            <w:bookmarkEnd w:id="0"/>
           </w:p>
         </w:tc>
         <w:tc>
@@ -2188,6 +2243,17 @@
           <w:szCs w:val="18"/>
         </w:rPr>
         <w:br/>
+      </w:r>
+      <w:r>
+        <w:rPr>
+          <w:rFonts w:ascii="Courier New" w:eastAsia="Times New Roman" w:hAnsi="Courier New" w:cs="Courier New"/>
+          <w:b/>
+          <w:bCs/>
+          <w:color w:val="008000"/>
+          <w:sz w:val="18"/>
+          <w:szCs w:val="18"/>
+        </w:rPr>
+        <w:lastRenderedPageBreak/>
         <w:t xml:space="preserve">                               'footer'</w:t>
       </w:r>
       <w:r>
@@ -2321,47 +2387,1783 @@
           <w:sz w:val="18"/>
           <w:szCs w:val="18"/>
         </w:rPr>
+        <w:br/>
+        <w:t>.</w:t>
+      </w:r>
+      <w:r>
+        <w:rPr>
+          <w:rFonts w:ascii="Courier New" w:eastAsia="Times New Roman" w:hAnsi="Courier New" w:cs="Courier New"/>
+          <w:b/>
+          <w:bCs/>
+          <w:color w:val="000080"/>
+          <w:sz w:val="18"/>
+          <w:szCs w:val="18"/>
+        </w:rPr>
+        <w:t>container</w:t>
+      </w:r>
+      <w:r>
+        <w:rPr>
+          <w:rFonts w:ascii="Courier New" w:eastAsia="Times New Roman" w:hAnsi="Courier New" w:cs="Courier New"/>
+          <w:color w:val="000000"/>
+          <w:sz w:val="18"/>
+          <w:szCs w:val="18"/>
+        </w:rPr>
+        <w:t>{</w:t>
+      </w:r>
+      <w:r>
+        <w:rPr>
+          <w:rFonts w:ascii="Courier New" w:eastAsia="Times New Roman" w:hAnsi="Courier New" w:cs="Courier New"/>
+          <w:color w:val="000000"/>
+          <w:sz w:val="18"/>
+          <w:szCs w:val="18"/>
+        </w:rPr>
+        <w:br/>
+      </w:r>
+      <w:r>
+        <w:rPr>
+          <w:rFonts w:ascii="Courier New" w:eastAsia="Times New Roman" w:hAnsi="Courier New" w:cs="Courier New"/>
+          <w:color w:val="000000"/>
+          <w:sz w:val="18"/>
+          <w:szCs w:val="18"/>
+        </w:rPr>
+        <w:br/>
+        <w:t xml:space="preserve">    </w:t>
+      </w:r>
+      <w:r>
+        <w:rPr>
+          <w:rFonts w:ascii="Courier New" w:eastAsia="Times New Roman" w:hAnsi="Courier New" w:cs="Courier New"/>
+          <w:b/>
+          <w:bCs/>
+          <w:color w:val="0000FF"/>
+          <w:sz w:val="18"/>
+          <w:szCs w:val="18"/>
+        </w:rPr>
+        <w:t>display</w:t>
+      </w:r>
+      <w:r>
+        <w:rPr>
+          <w:rFonts w:ascii="Courier New" w:eastAsia="Times New Roman" w:hAnsi="Courier New" w:cs="Courier New"/>
+          <w:color w:val="000000"/>
+          <w:sz w:val="18"/>
+          <w:szCs w:val="18"/>
+        </w:rPr>
+        <w:t xml:space="preserve">: </w:t>
+      </w:r>
+      <w:r>
+        <w:rPr>
+          <w:rFonts w:ascii="Courier New" w:eastAsia="Times New Roman" w:hAnsi="Courier New" w:cs="Courier New"/>
+          <w:b/>
+          <w:bCs/>
+          <w:color w:val="008000"/>
+          <w:sz w:val="18"/>
+          <w:szCs w:val="18"/>
+        </w:rPr>
+        <w:t>grid</w:t>
+      </w:r>
+      <w:r>
+        <w:rPr>
+          <w:rFonts w:ascii="Courier New" w:eastAsia="Times New Roman" w:hAnsi="Courier New" w:cs="Courier New"/>
+          <w:color w:val="000000"/>
+          <w:sz w:val="18"/>
+          <w:szCs w:val="18"/>
+        </w:rPr>
+        <w:t>;</w:t>
+      </w:r>
+      <w:r>
+        <w:rPr>
+          <w:rFonts w:ascii="Courier New" w:eastAsia="Times New Roman" w:hAnsi="Courier New" w:cs="Courier New"/>
+          <w:color w:val="000000"/>
+          <w:sz w:val="18"/>
+          <w:szCs w:val="18"/>
+        </w:rPr>
+        <w:br/>
+        <w:t xml:space="preserve">    </w:t>
+      </w:r>
+      <w:r>
+        <w:rPr>
+          <w:rFonts w:ascii="Courier New" w:eastAsia="Times New Roman" w:hAnsi="Courier New" w:cs="Courier New"/>
+          <w:b/>
+          <w:bCs/>
+          <w:color w:val="0000FF"/>
+          <w:sz w:val="18"/>
+          <w:szCs w:val="18"/>
+        </w:rPr>
+        <w:t>grid-template-columns</w:t>
+      </w:r>
+      <w:r>
+        <w:rPr>
+          <w:rFonts w:ascii="Courier New" w:eastAsia="Times New Roman" w:hAnsi="Courier New" w:cs="Courier New"/>
+          <w:color w:val="000000"/>
+          <w:sz w:val="18"/>
+          <w:szCs w:val="18"/>
+        </w:rPr>
+        <w:t xml:space="preserve">: </w:t>
+      </w:r>
+      <w:r>
+        <w:rPr>
+          <w:rFonts w:ascii="Courier New" w:eastAsia="Times New Roman" w:hAnsi="Courier New" w:cs="Courier New"/>
+          <w:b/>
+          <w:bCs/>
+          <w:color w:val="000080"/>
+          <w:sz w:val="18"/>
+          <w:szCs w:val="18"/>
+        </w:rPr>
+        <w:t>repeat</w:t>
+      </w:r>
+      <w:r>
+        <w:rPr>
+          <w:rFonts w:ascii="Courier New" w:eastAsia="Times New Roman" w:hAnsi="Courier New" w:cs="Courier New"/>
+          <w:color w:val="000000"/>
+          <w:sz w:val="18"/>
+          <w:szCs w:val="18"/>
+        </w:rPr>
+        <w:t>(</w:t>
+      </w:r>
+      <w:r>
+        <w:rPr>
+          <w:rFonts w:ascii="Courier New" w:eastAsia="Times New Roman" w:hAnsi="Courier New" w:cs="Courier New"/>
+          <w:color w:val="0000FF"/>
+          <w:sz w:val="18"/>
+          <w:szCs w:val="18"/>
+        </w:rPr>
+        <w:t>4</w:t>
+      </w:r>
+      <w:r>
+        <w:rPr>
+          <w:rFonts w:ascii="Courier New" w:eastAsia="Times New Roman" w:hAnsi="Courier New" w:cs="Courier New"/>
+          <w:color w:val="000000"/>
+          <w:sz w:val="18"/>
+          <w:szCs w:val="18"/>
+        </w:rPr>
+        <w:t>,</w:t>
+      </w:r>
+      <w:r>
+        <w:rPr>
+          <w:rFonts w:ascii="Courier New" w:eastAsia="Times New Roman" w:hAnsi="Courier New" w:cs="Courier New"/>
+          <w:color w:val="0000FF"/>
+          <w:sz w:val="18"/>
+          <w:szCs w:val="18"/>
+        </w:rPr>
+        <w:t>1</w:t>
+      </w:r>
+      <w:r>
+        <w:rPr>
+          <w:rFonts w:ascii="Courier New" w:eastAsia="Times New Roman" w:hAnsi="Courier New" w:cs="Courier New"/>
+          <w:b/>
+          <w:bCs/>
+          <w:color w:val="000080"/>
+          <w:sz w:val="18"/>
+          <w:szCs w:val="18"/>
+        </w:rPr>
+        <w:t>fr</w:t>
+      </w:r>
+      <w:r>
+        <w:rPr>
+          <w:rFonts w:ascii="Courier New" w:eastAsia="Times New Roman" w:hAnsi="Courier New" w:cs="Courier New"/>
+          <w:color w:val="000000"/>
+          <w:sz w:val="18"/>
+          <w:szCs w:val="18"/>
+        </w:rPr>
+        <w:t>);</w:t>
+      </w:r>
+      <w:r>
+        <w:rPr>
+          <w:rFonts w:ascii="Courier New" w:eastAsia="Times New Roman" w:hAnsi="Courier New" w:cs="Courier New"/>
+          <w:color w:val="000000"/>
+          <w:sz w:val="18"/>
+          <w:szCs w:val="18"/>
+        </w:rPr>
+        <w:br/>
+      </w:r>
+      <w:r>
+        <w:rPr>
+          <w:rFonts w:ascii="Courier New" w:eastAsia="Times New Roman" w:hAnsi="Courier New" w:cs="Courier New"/>
+          <w:color w:val="000000"/>
+          <w:sz w:val="18"/>
+          <w:szCs w:val="18"/>
+        </w:rPr>
+        <w:br/>
+        <w:t>}</w:t>
+      </w:r>
+      <w:r>
+        <w:rPr>
+          <w:rFonts w:ascii="Courier New" w:eastAsia="Times New Roman" w:hAnsi="Courier New" w:cs="Courier New"/>
+          <w:color w:val="000000"/>
+          <w:sz w:val="18"/>
+          <w:szCs w:val="18"/>
+        </w:rPr>
+        <w:br/>
+      </w:r>
+      <w:r>
+        <w:rPr>
+          <w:rFonts w:ascii="Courier New" w:eastAsia="Times New Roman" w:hAnsi="Courier New" w:cs="Courier New"/>
+          <w:color w:val="000000"/>
+          <w:sz w:val="18"/>
+          <w:szCs w:val="18"/>
+        </w:rPr>
+        <w:br/>
+      </w:r>
+      <w:r>
+        <w:rPr>
+          <w:rFonts w:ascii="Courier New" w:eastAsia="Times New Roman" w:hAnsi="Courier New" w:cs="Courier New"/>
+          <w:b/>
+          <w:bCs/>
+          <w:color w:val="000080"/>
+          <w:sz w:val="18"/>
+          <w:szCs w:val="18"/>
+        </w:rPr>
+        <w:t>header</w:t>
+      </w:r>
+      <w:r>
+        <w:rPr>
+          <w:rFonts w:ascii="Courier New" w:eastAsia="Times New Roman" w:hAnsi="Courier New" w:cs="Courier New"/>
+          <w:color w:val="000000"/>
+          <w:sz w:val="18"/>
+          <w:szCs w:val="18"/>
+        </w:rPr>
+        <w:t>{</w:t>
+      </w:r>
+      <w:r>
+        <w:rPr>
+          <w:rFonts w:ascii="Courier New" w:eastAsia="Times New Roman" w:hAnsi="Courier New" w:cs="Courier New"/>
+          <w:color w:val="000000"/>
+          <w:sz w:val="18"/>
+          <w:szCs w:val="18"/>
+        </w:rPr>
+        <w:br/>
+        <w:t xml:space="preserve">    </w:t>
+      </w:r>
+      <w:r>
+        <w:rPr>
+          <w:rFonts w:ascii="Courier New" w:eastAsia="Times New Roman" w:hAnsi="Courier New" w:cs="Courier New"/>
+          <w:b/>
+          <w:bCs/>
+          <w:color w:val="0000FF"/>
+          <w:sz w:val="18"/>
+          <w:szCs w:val="18"/>
+        </w:rPr>
+        <w:t>grid-area</w:t>
+      </w:r>
+      <w:r>
+        <w:rPr>
+          <w:rFonts w:ascii="Courier New" w:eastAsia="Times New Roman" w:hAnsi="Courier New" w:cs="Courier New"/>
+          <w:color w:val="000000"/>
+          <w:sz w:val="18"/>
+          <w:szCs w:val="18"/>
+        </w:rPr>
+        <w:t xml:space="preserve">: </w:t>
+      </w:r>
+      <w:r>
+        <w:rPr>
+          <w:rFonts w:ascii="Courier New" w:eastAsia="Times New Roman" w:hAnsi="Courier New" w:cs="Courier New"/>
+          <w:b/>
+          <w:bCs/>
+          <w:color w:val="008000"/>
+          <w:sz w:val="18"/>
+          <w:szCs w:val="18"/>
+        </w:rPr>
+        <w:t>header</w:t>
+      </w:r>
+      <w:r>
+        <w:rPr>
+          <w:rFonts w:ascii="Courier New" w:eastAsia="Times New Roman" w:hAnsi="Courier New" w:cs="Courier New"/>
+          <w:color w:val="000000"/>
+          <w:sz w:val="18"/>
+          <w:szCs w:val="18"/>
+        </w:rPr>
+        <w:t>;</w:t>
+      </w:r>
+      <w:r>
+        <w:rPr>
+          <w:rFonts w:ascii="Courier New" w:eastAsia="Times New Roman" w:hAnsi="Courier New" w:cs="Courier New"/>
+          <w:color w:val="000000"/>
+          <w:sz w:val="18"/>
+          <w:szCs w:val="18"/>
+        </w:rPr>
+        <w:br/>
+      </w:r>
+      <w:r>
+        <w:rPr>
+          <w:rFonts w:ascii="Courier New" w:eastAsia="Times New Roman" w:hAnsi="Courier New" w:cs="Courier New"/>
+          <w:color w:val="000000"/>
+          <w:sz w:val="18"/>
+          <w:szCs w:val="18"/>
+        </w:rPr>
+        <w:br/>
+        <w:t xml:space="preserve">    </w:t>
+      </w:r>
+      <w:r>
+        <w:rPr>
+          <w:rFonts w:ascii="Courier New" w:eastAsia="Times New Roman" w:hAnsi="Courier New" w:cs="Courier New"/>
+          <w:b/>
+          <w:bCs/>
+          <w:color w:val="0000FF"/>
+          <w:sz w:val="18"/>
+          <w:szCs w:val="18"/>
+        </w:rPr>
+        <w:t>display</w:t>
+      </w:r>
+      <w:r>
+        <w:rPr>
+          <w:rFonts w:ascii="Courier New" w:eastAsia="Times New Roman" w:hAnsi="Courier New" w:cs="Courier New"/>
+          <w:color w:val="000000"/>
+          <w:sz w:val="18"/>
+          <w:szCs w:val="18"/>
+        </w:rPr>
+        <w:t xml:space="preserve">: </w:t>
+      </w:r>
+      <w:r>
+        <w:rPr>
+          <w:rFonts w:ascii="Courier New" w:eastAsia="Times New Roman" w:hAnsi="Courier New" w:cs="Courier New"/>
+          <w:b/>
+          <w:bCs/>
+          <w:color w:val="008000"/>
+          <w:sz w:val="18"/>
+          <w:szCs w:val="18"/>
+        </w:rPr>
+        <w:t>flex</w:t>
+      </w:r>
+      <w:r>
+        <w:rPr>
+          <w:rFonts w:ascii="Courier New" w:eastAsia="Times New Roman" w:hAnsi="Courier New" w:cs="Courier New"/>
+          <w:color w:val="000000"/>
+          <w:sz w:val="18"/>
+          <w:szCs w:val="18"/>
+        </w:rPr>
+        <w:t>;</w:t>
+      </w:r>
+      <w:r>
+        <w:rPr>
+          <w:rFonts w:ascii="Courier New" w:eastAsia="Times New Roman" w:hAnsi="Courier New" w:cs="Courier New"/>
+          <w:color w:val="000000"/>
+          <w:sz w:val="18"/>
+          <w:szCs w:val="18"/>
+        </w:rPr>
+        <w:br/>
+        <w:t xml:space="preserve">    </w:t>
+      </w:r>
+      <w:r>
+        <w:rPr>
+          <w:rFonts w:ascii="Courier New" w:eastAsia="Times New Roman" w:hAnsi="Courier New" w:cs="Courier New"/>
+          <w:b/>
+          <w:bCs/>
+          <w:color w:val="0000FF"/>
+          <w:sz w:val="18"/>
+          <w:szCs w:val="18"/>
+        </w:rPr>
+        <w:t>flex-wrap</w:t>
+      </w:r>
+      <w:r>
+        <w:rPr>
+          <w:rFonts w:ascii="Courier New" w:eastAsia="Times New Roman" w:hAnsi="Courier New" w:cs="Courier New"/>
+          <w:color w:val="000000"/>
+          <w:sz w:val="18"/>
+          <w:szCs w:val="18"/>
+        </w:rPr>
+        <w:t xml:space="preserve">: </w:t>
+      </w:r>
+      <w:r>
+        <w:rPr>
+          <w:rFonts w:ascii="Courier New" w:eastAsia="Times New Roman" w:hAnsi="Courier New" w:cs="Courier New"/>
+          <w:b/>
+          <w:bCs/>
+          <w:color w:val="008000"/>
+          <w:sz w:val="18"/>
+          <w:szCs w:val="18"/>
+        </w:rPr>
+        <w:t>wrap</w:t>
+      </w:r>
+      <w:r>
+        <w:rPr>
+          <w:rFonts w:ascii="Courier New" w:eastAsia="Times New Roman" w:hAnsi="Courier New" w:cs="Courier New"/>
+          <w:color w:val="000000"/>
+          <w:sz w:val="18"/>
+          <w:szCs w:val="18"/>
+        </w:rPr>
+        <w:t>;</w:t>
+      </w:r>
+      <w:r>
+        <w:rPr>
+          <w:rFonts w:ascii="Courier New" w:eastAsia="Times New Roman" w:hAnsi="Courier New" w:cs="Courier New"/>
+          <w:color w:val="000000"/>
+          <w:sz w:val="18"/>
+          <w:szCs w:val="18"/>
+        </w:rPr>
+        <w:br/>
+        <w:t xml:space="preserve">    </w:t>
+      </w:r>
+      <w:r>
+        <w:rPr>
+          <w:rFonts w:ascii="Courier New" w:eastAsia="Times New Roman" w:hAnsi="Courier New" w:cs="Courier New"/>
+          <w:b/>
+          <w:bCs/>
+          <w:color w:val="0000FF"/>
+          <w:sz w:val="18"/>
+          <w:szCs w:val="18"/>
+        </w:rPr>
+        <w:t>align-items</w:t>
+      </w:r>
+      <w:r>
+        <w:rPr>
+          <w:rFonts w:ascii="Courier New" w:eastAsia="Times New Roman" w:hAnsi="Courier New" w:cs="Courier New"/>
+          <w:color w:val="000000"/>
+          <w:sz w:val="18"/>
+          <w:szCs w:val="18"/>
+        </w:rPr>
+        <w:t xml:space="preserve">: </w:t>
+      </w:r>
+      <w:r>
+        <w:rPr>
+          <w:rFonts w:ascii="Courier New" w:eastAsia="Times New Roman" w:hAnsi="Courier New" w:cs="Courier New"/>
+          <w:b/>
+          <w:bCs/>
+          <w:color w:val="008000"/>
+          <w:sz w:val="18"/>
+          <w:szCs w:val="18"/>
+        </w:rPr>
+        <w:t>center</w:t>
+      </w:r>
+      <w:r>
+        <w:rPr>
+          <w:rFonts w:ascii="Courier New" w:eastAsia="Times New Roman" w:hAnsi="Courier New" w:cs="Courier New"/>
+          <w:color w:val="000000"/>
+          <w:sz w:val="18"/>
+          <w:szCs w:val="18"/>
+        </w:rPr>
+        <w:t>;</w:t>
+      </w:r>
+      <w:r>
+        <w:rPr>
+          <w:rFonts w:ascii="Courier New" w:eastAsia="Times New Roman" w:hAnsi="Courier New" w:cs="Courier New"/>
+          <w:color w:val="000000"/>
+          <w:sz w:val="18"/>
+          <w:szCs w:val="18"/>
+        </w:rPr>
+        <w:br/>
+      </w:r>
+      <w:r>
+        <w:rPr>
+          <w:rFonts w:ascii="Courier New" w:eastAsia="Times New Roman" w:hAnsi="Courier New" w:cs="Courier New"/>
+          <w:color w:val="000000"/>
+          <w:sz w:val="18"/>
+          <w:szCs w:val="18"/>
+        </w:rPr>
+        <w:br/>
+        <w:t xml:space="preserve">    </w:t>
+      </w:r>
+      <w:r>
+        <w:rPr>
+          <w:rFonts w:ascii="Courier New" w:eastAsia="Times New Roman" w:hAnsi="Courier New" w:cs="Courier New"/>
+          <w:b/>
+          <w:bCs/>
+          <w:color w:val="0000FF"/>
+          <w:sz w:val="18"/>
+          <w:szCs w:val="18"/>
+        </w:rPr>
+        <w:t>justify-content</w:t>
+      </w:r>
+      <w:r>
+        <w:rPr>
+          <w:rFonts w:ascii="Courier New" w:eastAsia="Times New Roman" w:hAnsi="Courier New" w:cs="Courier New"/>
+          <w:color w:val="000000"/>
+          <w:sz w:val="18"/>
+          <w:szCs w:val="18"/>
+        </w:rPr>
+        <w:t xml:space="preserve">: </w:t>
+      </w:r>
+      <w:r>
+        <w:rPr>
+          <w:rFonts w:ascii="Courier New" w:eastAsia="Times New Roman" w:hAnsi="Courier New" w:cs="Courier New"/>
+          <w:b/>
+          <w:bCs/>
+          <w:color w:val="008000"/>
+          <w:sz w:val="18"/>
+          <w:szCs w:val="18"/>
+        </w:rPr>
+        <w:t>space-between</w:t>
+      </w:r>
+      <w:r>
+        <w:rPr>
+          <w:rFonts w:ascii="Courier New" w:eastAsia="Times New Roman" w:hAnsi="Courier New" w:cs="Courier New"/>
+          <w:color w:val="000000"/>
+          <w:sz w:val="18"/>
+          <w:szCs w:val="18"/>
+        </w:rPr>
+        <w:t>;</w:t>
+      </w:r>
+      <w:r>
+        <w:rPr>
+          <w:rFonts w:ascii="Courier New" w:eastAsia="Times New Roman" w:hAnsi="Courier New" w:cs="Courier New"/>
+          <w:color w:val="000000"/>
+          <w:sz w:val="18"/>
+          <w:szCs w:val="18"/>
+        </w:rPr>
+        <w:br/>
+        <w:t xml:space="preserve">    </w:t>
+      </w:r>
+      <w:r>
+        <w:rPr>
+          <w:rFonts w:ascii="Courier New" w:eastAsia="Times New Roman" w:hAnsi="Courier New" w:cs="Courier New"/>
+          <w:b/>
+          <w:bCs/>
+          <w:color w:val="0000FF"/>
+          <w:sz w:val="18"/>
+          <w:szCs w:val="18"/>
+        </w:rPr>
+        <w:t>top</w:t>
+      </w:r>
+      <w:r>
+        <w:rPr>
+          <w:rFonts w:ascii="Courier New" w:eastAsia="Times New Roman" w:hAnsi="Courier New" w:cs="Courier New"/>
+          <w:color w:val="000000"/>
+          <w:sz w:val="18"/>
+          <w:szCs w:val="18"/>
+        </w:rPr>
+        <w:t xml:space="preserve">: </w:t>
+      </w:r>
+      <w:r>
+        <w:rPr>
+          <w:rFonts w:ascii="Courier New" w:eastAsia="Times New Roman" w:hAnsi="Courier New" w:cs="Courier New"/>
+          <w:color w:val="0000FF"/>
+          <w:sz w:val="18"/>
+          <w:szCs w:val="18"/>
+        </w:rPr>
+        <w:t>5</w:t>
+      </w:r>
+      <w:r>
+        <w:rPr>
+          <w:rFonts w:ascii="Courier New" w:eastAsia="Times New Roman" w:hAnsi="Courier New" w:cs="Courier New"/>
+          <w:b/>
+          <w:bCs/>
+          <w:color w:val="008000"/>
+          <w:sz w:val="18"/>
+          <w:szCs w:val="18"/>
+        </w:rPr>
+        <w:t>px</w:t>
+      </w:r>
+      <w:r>
+        <w:rPr>
+          <w:rFonts w:ascii="Courier New" w:eastAsia="Times New Roman" w:hAnsi="Courier New" w:cs="Courier New"/>
+          <w:color w:val="000000"/>
+          <w:sz w:val="18"/>
+          <w:szCs w:val="18"/>
+        </w:rPr>
+        <w:t>;</w:t>
+      </w:r>
+      <w:r>
+        <w:rPr>
+          <w:rFonts w:ascii="Courier New" w:eastAsia="Times New Roman" w:hAnsi="Courier New" w:cs="Courier New"/>
+          <w:color w:val="000000"/>
+          <w:sz w:val="18"/>
+          <w:szCs w:val="18"/>
+        </w:rPr>
+        <w:br/>
+        <w:t xml:space="preserve">    </w:t>
+      </w:r>
+      <w:r>
+        <w:rPr>
+          <w:rFonts w:ascii="Courier New" w:eastAsia="Times New Roman" w:hAnsi="Courier New" w:cs="Courier New"/>
+          <w:b/>
+          <w:bCs/>
+          <w:color w:val="0000FF"/>
+          <w:sz w:val="18"/>
+          <w:szCs w:val="18"/>
+        </w:rPr>
+        <w:t>left</w:t>
+      </w:r>
+      <w:r>
+        <w:rPr>
+          <w:rFonts w:ascii="Courier New" w:eastAsia="Times New Roman" w:hAnsi="Courier New" w:cs="Courier New"/>
+          <w:color w:val="000000"/>
+          <w:sz w:val="18"/>
+          <w:szCs w:val="18"/>
+        </w:rPr>
+        <w:t xml:space="preserve">: </w:t>
+      </w:r>
+      <w:r>
+        <w:rPr>
+          <w:rFonts w:ascii="Courier New" w:eastAsia="Times New Roman" w:hAnsi="Courier New" w:cs="Courier New"/>
+          <w:color w:val="0000FF"/>
+          <w:sz w:val="18"/>
+          <w:szCs w:val="18"/>
+        </w:rPr>
+        <w:t>10</w:t>
+      </w:r>
+      <w:r>
+        <w:rPr>
+          <w:rFonts w:ascii="Courier New" w:eastAsia="Times New Roman" w:hAnsi="Courier New" w:cs="Courier New"/>
+          <w:b/>
+          <w:bCs/>
+          <w:color w:val="008000"/>
+          <w:sz w:val="18"/>
+          <w:szCs w:val="18"/>
+        </w:rPr>
+        <w:t>px</w:t>
+      </w:r>
+      <w:r>
+        <w:rPr>
+          <w:rFonts w:ascii="Courier New" w:eastAsia="Times New Roman" w:hAnsi="Courier New" w:cs="Courier New"/>
+          <w:color w:val="000000"/>
+          <w:sz w:val="18"/>
+          <w:szCs w:val="18"/>
+        </w:rPr>
+        <w:t>;</w:t>
+      </w:r>
+      <w:r>
+        <w:rPr>
+          <w:rFonts w:ascii="Courier New" w:eastAsia="Times New Roman" w:hAnsi="Courier New" w:cs="Courier New"/>
+          <w:color w:val="000000"/>
+          <w:sz w:val="18"/>
+          <w:szCs w:val="18"/>
+        </w:rPr>
+        <w:br/>
+      </w:r>
+      <w:r>
+        <w:rPr>
+          <w:rFonts w:ascii="Courier New" w:eastAsia="Times New Roman" w:hAnsi="Courier New" w:cs="Courier New"/>
+          <w:color w:val="000000"/>
+          <w:sz w:val="18"/>
+          <w:szCs w:val="18"/>
+        </w:rPr>
+        <w:br/>
+        <w:t xml:space="preserve">    </w:t>
+      </w:r>
+      <w:r>
+        <w:rPr>
+          <w:rFonts w:ascii="Courier New" w:eastAsia="Times New Roman" w:hAnsi="Courier New" w:cs="Courier New"/>
+          <w:b/>
+          <w:bCs/>
+          <w:color w:val="0000FF"/>
+          <w:sz w:val="18"/>
+          <w:szCs w:val="18"/>
+        </w:rPr>
+        <w:t>cursor</w:t>
+      </w:r>
+      <w:r>
+        <w:rPr>
+          <w:rFonts w:ascii="Courier New" w:eastAsia="Times New Roman" w:hAnsi="Courier New" w:cs="Courier New"/>
+          <w:color w:val="000000"/>
+          <w:sz w:val="18"/>
+          <w:szCs w:val="18"/>
+        </w:rPr>
+        <w:t xml:space="preserve">: </w:t>
+      </w:r>
+      <w:r>
+        <w:rPr>
+          <w:rFonts w:ascii="Courier New" w:eastAsia="Times New Roman" w:hAnsi="Courier New" w:cs="Courier New"/>
+          <w:b/>
+          <w:bCs/>
+          <w:color w:val="008000"/>
+          <w:sz w:val="18"/>
+          <w:szCs w:val="18"/>
+        </w:rPr>
+        <w:t>pointer</w:t>
+      </w:r>
+      <w:r>
+        <w:rPr>
+          <w:rFonts w:ascii="Courier New" w:eastAsia="Times New Roman" w:hAnsi="Courier New" w:cs="Courier New"/>
+          <w:color w:val="000000"/>
+          <w:sz w:val="18"/>
+          <w:szCs w:val="18"/>
+        </w:rPr>
+        <w:t>;</w:t>
+      </w:r>
+      <w:r>
+        <w:rPr>
+          <w:rFonts w:ascii="Courier New" w:eastAsia="Times New Roman" w:hAnsi="Courier New" w:cs="Courier New"/>
+          <w:color w:val="000000"/>
+          <w:sz w:val="18"/>
+          <w:szCs w:val="18"/>
+        </w:rPr>
+        <w:br/>
+        <w:t xml:space="preserve">    </w:t>
+      </w:r>
+      <w:r>
+        <w:rPr>
+          <w:rFonts w:ascii="Courier New" w:eastAsia="Times New Roman" w:hAnsi="Courier New" w:cs="Courier New"/>
+          <w:b/>
+          <w:bCs/>
+          <w:color w:val="0000FF"/>
+          <w:sz w:val="18"/>
+          <w:szCs w:val="18"/>
+        </w:rPr>
+        <w:t>padding</w:t>
+      </w:r>
+      <w:r>
+        <w:rPr>
+          <w:rFonts w:ascii="Courier New" w:eastAsia="Times New Roman" w:hAnsi="Courier New" w:cs="Courier New"/>
+          <w:color w:val="000000"/>
+          <w:sz w:val="18"/>
+          <w:szCs w:val="18"/>
+        </w:rPr>
+        <w:t xml:space="preserve">: </w:t>
+      </w:r>
+      <w:r>
+        <w:rPr>
+          <w:rFonts w:ascii="Courier New" w:eastAsia="Times New Roman" w:hAnsi="Courier New" w:cs="Courier New"/>
+          <w:color w:val="0000FF"/>
+          <w:sz w:val="18"/>
+          <w:szCs w:val="18"/>
+        </w:rPr>
+        <w:t>12</w:t>
+      </w:r>
+      <w:r>
+        <w:rPr>
+          <w:rFonts w:ascii="Courier New" w:eastAsia="Times New Roman" w:hAnsi="Courier New" w:cs="Courier New"/>
+          <w:b/>
+          <w:bCs/>
+          <w:color w:val="008000"/>
+          <w:sz w:val="18"/>
+          <w:szCs w:val="18"/>
+        </w:rPr>
+        <w:t>px</w:t>
+      </w:r>
+      <w:r>
+        <w:rPr>
+          <w:rFonts w:ascii="Courier New" w:eastAsia="Times New Roman" w:hAnsi="Courier New" w:cs="Courier New"/>
+          <w:color w:val="000000"/>
+          <w:sz w:val="18"/>
+          <w:szCs w:val="18"/>
+        </w:rPr>
+        <w:t>;</w:t>
+      </w:r>
+      <w:r>
+        <w:rPr>
+          <w:rFonts w:ascii="Courier New" w:eastAsia="Times New Roman" w:hAnsi="Courier New" w:cs="Courier New"/>
+          <w:color w:val="000000"/>
+          <w:sz w:val="18"/>
+          <w:szCs w:val="18"/>
+        </w:rPr>
+        <w:br/>
+      </w:r>
+      <w:r>
+        <w:rPr>
+          <w:rFonts w:ascii="Courier New" w:eastAsia="Times New Roman" w:hAnsi="Courier New" w:cs="Courier New"/>
+          <w:color w:val="000000"/>
+          <w:sz w:val="18"/>
+          <w:szCs w:val="18"/>
+        </w:rPr>
+        <w:br/>
+      </w:r>
+      <w:r>
+        <w:rPr>
+          <w:rFonts w:ascii="Courier New" w:eastAsia="Times New Roman" w:hAnsi="Courier New" w:cs="Courier New"/>
+          <w:color w:val="000000"/>
+          <w:sz w:val="18"/>
+          <w:szCs w:val="18"/>
+        </w:rPr>
+        <w:br/>
+      </w:r>
+      <w:r>
+        <w:rPr>
+          <w:rFonts w:ascii="Courier New" w:eastAsia="Times New Roman" w:hAnsi="Courier New" w:cs="Courier New"/>
+          <w:color w:val="000000"/>
+          <w:sz w:val="18"/>
+          <w:szCs w:val="18"/>
+        </w:rPr>
+        <w:br/>
+      </w:r>
+      <w:r>
+        <w:rPr>
+          <w:rFonts w:ascii="Courier New" w:eastAsia="Times New Roman" w:hAnsi="Courier New" w:cs="Courier New"/>
+          <w:color w:val="000000"/>
+          <w:sz w:val="18"/>
+          <w:szCs w:val="18"/>
+        </w:rPr>
+        <w:br/>
+        <w:t>}</w:t>
+      </w:r>
+      <w:r>
+        <w:rPr>
+          <w:rFonts w:ascii="Courier New" w:eastAsia="Times New Roman" w:hAnsi="Courier New" w:cs="Courier New"/>
+          <w:color w:val="000000"/>
+          <w:sz w:val="18"/>
+          <w:szCs w:val="18"/>
+        </w:rPr>
+        <w:br/>
+      </w:r>
+      <w:proofErr w:type="spellStart"/>
+      <w:r>
+        <w:rPr>
+          <w:rFonts w:ascii="Courier New" w:eastAsia="Times New Roman" w:hAnsi="Courier New" w:cs="Courier New"/>
+          <w:b/>
+          <w:bCs/>
+          <w:color w:val="000080"/>
+          <w:sz w:val="18"/>
+          <w:szCs w:val="18"/>
+        </w:rPr>
+        <w:t>nav</w:t>
+      </w:r>
+      <w:proofErr w:type="spellEnd"/>
+      <w:r>
+        <w:rPr>
+          <w:rFonts w:ascii="Courier New" w:eastAsia="Times New Roman" w:hAnsi="Courier New" w:cs="Courier New"/>
+          <w:color w:val="000000"/>
+          <w:sz w:val="18"/>
+          <w:szCs w:val="18"/>
+        </w:rPr>
+        <w:t>{</w:t>
+      </w:r>
+      <w:r>
+        <w:rPr>
+          <w:rFonts w:ascii="Courier New" w:eastAsia="Times New Roman" w:hAnsi="Courier New" w:cs="Courier New"/>
+          <w:color w:val="000000"/>
+          <w:sz w:val="18"/>
+          <w:szCs w:val="18"/>
+        </w:rPr>
+        <w:br/>
+      </w:r>
+      <w:r>
+        <w:rPr>
+          <w:rFonts w:ascii="Courier New" w:eastAsia="Times New Roman" w:hAnsi="Courier New" w:cs="Courier New"/>
+          <w:color w:val="000000"/>
+          <w:sz w:val="18"/>
+          <w:szCs w:val="18"/>
+        </w:rPr>
+        <w:br/>
+        <w:t xml:space="preserve">    </w:t>
+      </w:r>
+      <w:proofErr w:type="spellStart"/>
+      <w:r>
+        <w:rPr>
+          <w:rFonts w:ascii="Courier New" w:eastAsia="Times New Roman" w:hAnsi="Courier New" w:cs="Courier New"/>
+          <w:b/>
+          <w:bCs/>
+          <w:color w:val="0000FF"/>
+          <w:sz w:val="18"/>
+          <w:szCs w:val="18"/>
+        </w:rPr>
+        <w:t>dispaly</w:t>
+      </w:r>
+      <w:r>
+        <w:rPr>
+          <w:rFonts w:ascii="Courier New" w:eastAsia="Times New Roman" w:hAnsi="Courier New" w:cs="Courier New"/>
+          <w:color w:val="000000"/>
+          <w:sz w:val="18"/>
+          <w:szCs w:val="18"/>
+        </w:rPr>
+        <w:t>:</w:t>
+      </w:r>
+      <w:r>
+        <w:rPr>
+          <w:rFonts w:ascii="Courier New" w:eastAsia="Times New Roman" w:hAnsi="Courier New" w:cs="Courier New"/>
+          <w:b/>
+          <w:bCs/>
+          <w:color w:val="008000"/>
+          <w:sz w:val="18"/>
+          <w:szCs w:val="18"/>
+        </w:rPr>
+        <w:t>flex</w:t>
+      </w:r>
+      <w:proofErr w:type="spellEnd"/>
+      <w:r>
+        <w:rPr>
+          <w:rFonts w:ascii="Courier New" w:eastAsia="Times New Roman" w:hAnsi="Courier New" w:cs="Courier New"/>
+          <w:color w:val="000000"/>
+          <w:sz w:val="18"/>
+          <w:szCs w:val="18"/>
+        </w:rPr>
+        <w:t>;</w:t>
+      </w:r>
+      <w:r>
+        <w:rPr>
+          <w:rFonts w:ascii="Courier New" w:eastAsia="Times New Roman" w:hAnsi="Courier New" w:cs="Courier New"/>
+          <w:color w:val="000000"/>
+          <w:sz w:val="18"/>
+          <w:szCs w:val="18"/>
+        </w:rPr>
+        <w:br/>
+        <w:t xml:space="preserve">    </w:t>
+      </w:r>
+      <w:r>
+        <w:rPr>
+          <w:rFonts w:ascii="Courier New" w:eastAsia="Times New Roman" w:hAnsi="Courier New" w:cs="Courier New"/>
+          <w:b/>
+          <w:bCs/>
+          <w:color w:val="0000FF"/>
+          <w:sz w:val="18"/>
+          <w:szCs w:val="18"/>
+        </w:rPr>
+        <w:t>flex-wrap</w:t>
+      </w:r>
+      <w:r>
+        <w:rPr>
+          <w:rFonts w:ascii="Courier New" w:eastAsia="Times New Roman" w:hAnsi="Courier New" w:cs="Courier New"/>
+          <w:color w:val="000000"/>
+          <w:sz w:val="18"/>
+          <w:szCs w:val="18"/>
+        </w:rPr>
+        <w:t xml:space="preserve">: </w:t>
+      </w:r>
+      <w:r>
+        <w:rPr>
+          <w:rFonts w:ascii="Courier New" w:eastAsia="Times New Roman" w:hAnsi="Courier New" w:cs="Courier New"/>
+          <w:b/>
+          <w:bCs/>
+          <w:color w:val="008000"/>
+          <w:sz w:val="18"/>
+          <w:szCs w:val="18"/>
+        </w:rPr>
+        <w:t>wrap</w:t>
+      </w:r>
+      <w:r>
+        <w:rPr>
+          <w:rFonts w:ascii="Courier New" w:eastAsia="Times New Roman" w:hAnsi="Courier New" w:cs="Courier New"/>
+          <w:color w:val="000000"/>
+          <w:sz w:val="18"/>
+          <w:szCs w:val="18"/>
+        </w:rPr>
+        <w:t>;</w:t>
+      </w:r>
+      <w:r>
+        <w:rPr>
+          <w:rFonts w:ascii="Courier New" w:eastAsia="Times New Roman" w:hAnsi="Courier New" w:cs="Courier New"/>
+          <w:color w:val="000000"/>
+          <w:sz w:val="18"/>
+          <w:szCs w:val="18"/>
+        </w:rPr>
+        <w:br/>
+        <w:t xml:space="preserve">   </w:t>
+      </w:r>
+      <w:r>
+        <w:rPr>
+          <w:rFonts w:ascii="Courier New" w:eastAsia="Times New Roman" w:hAnsi="Courier New" w:cs="Courier New"/>
+          <w:b/>
+          <w:bCs/>
+          <w:color w:val="0000FF"/>
+          <w:sz w:val="18"/>
+          <w:szCs w:val="18"/>
+        </w:rPr>
+        <w:t>background-color</w:t>
+      </w:r>
+      <w:r>
+        <w:rPr>
+          <w:rFonts w:ascii="Courier New" w:eastAsia="Times New Roman" w:hAnsi="Courier New" w:cs="Courier New"/>
+          <w:color w:val="000000"/>
+          <w:sz w:val="18"/>
+          <w:szCs w:val="18"/>
+        </w:rPr>
+        <w:t xml:space="preserve">: </w:t>
+      </w:r>
+      <w:proofErr w:type="spellStart"/>
+      <w:r>
+        <w:rPr>
+          <w:rFonts w:ascii="Courier New" w:eastAsia="Times New Roman" w:hAnsi="Courier New" w:cs="Courier New"/>
+          <w:b/>
+          <w:bCs/>
+          <w:color w:val="008000"/>
+          <w:sz w:val="18"/>
+          <w:szCs w:val="18"/>
+        </w:rPr>
+        <w:t>antiquewhite</w:t>
+      </w:r>
+      <w:proofErr w:type="spellEnd"/>
+      <w:r>
+        <w:rPr>
+          <w:rFonts w:ascii="Courier New" w:eastAsia="Times New Roman" w:hAnsi="Courier New" w:cs="Courier New"/>
+          <w:color w:val="000000"/>
+          <w:sz w:val="18"/>
+          <w:szCs w:val="18"/>
+        </w:rPr>
+        <w:t>;</w:t>
+      </w:r>
+      <w:r>
+        <w:rPr>
+          <w:rFonts w:ascii="Courier New" w:eastAsia="Times New Roman" w:hAnsi="Courier New" w:cs="Courier New"/>
+          <w:color w:val="000000"/>
+          <w:sz w:val="18"/>
+          <w:szCs w:val="18"/>
+        </w:rPr>
+        <w:br/>
+      </w:r>
+      <w:r>
+        <w:rPr>
+          <w:rFonts w:ascii="Courier New" w:eastAsia="Times New Roman" w:hAnsi="Courier New" w:cs="Courier New"/>
+          <w:color w:val="000000"/>
+          <w:sz w:val="18"/>
+          <w:szCs w:val="18"/>
+        </w:rPr>
+        <w:br/>
+      </w:r>
+      <w:r>
+        <w:rPr>
+          <w:rFonts w:ascii="Courier New" w:eastAsia="Times New Roman" w:hAnsi="Courier New" w:cs="Courier New"/>
+          <w:color w:val="000000"/>
+          <w:sz w:val="18"/>
+          <w:szCs w:val="18"/>
+        </w:rPr>
+        <w:br/>
+        <w:t xml:space="preserve">    </w:t>
+      </w:r>
+      <w:r>
+        <w:rPr>
+          <w:rFonts w:ascii="Courier New" w:eastAsia="Times New Roman" w:hAnsi="Courier New" w:cs="Courier New"/>
+          <w:b/>
+          <w:bCs/>
+          <w:color w:val="0000FF"/>
+          <w:sz w:val="18"/>
+          <w:szCs w:val="18"/>
+        </w:rPr>
+        <w:t>padding</w:t>
+      </w:r>
+      <w:r>
+        <w:rPr>
+          <w:rFonts w:ascii="Courier New" w:eastAsia="Times New Roman" w:hAnsi="Courier New" w:cs="Courier New"/>
+          <w:color w:val="000000"/>
+          <w:sz w:val="18"/>
+          <w:szCs w:val="18"/>
+        </w:rPr>
+        <w:t xml:space="preserve">: </w:t>
+      </w:r>
+      <w:r>
+        <w:rPr>
+          <w:rFonts w:ascii="Courier New" w:eastAsia="Times New Roman" w:hAnsi="Courier New" w:cs="Courier New"/>
+          <w:color w:val="0000FF"/>
+          <w:sz w:val="18"/>
+          <w:szCs w:val="18"/>
+        </w:rPr>
+        <w:t>0 16</w:t>
+      </w:r>
+      <w:r>
+        <w:rPr>
+          <w:rFonts w:ascii="Courier New" w:eastAsia="Times New Roman" w:hAnsi="Courier New" w:cs="Courier New"/>
+          <w:b/>
+          <w:bCs/>
+          <w:color w:val="008000"/>
+          <w:sz w:val="18"/>
+          <w:szCs w:val="18"/>
+        </w:rPr>
+        <w:t>px</w:t>
+      </w:r>
+      <w:r>
+        <w:rPr>
+          <w:rFonts w:ascii="Courier New" w:eastAsia="Times New Roman" w:hAnsi="Courier New" w:cs="Courier New"/>
+          <w:color w:val="000000"/>
+          <w:sz w:val="18"/>
+          <w:szCs w:val="18"/>
+        </w:rPr>
+        <w:t>;</w:t>
+      </w:r>
+      <w:r>
+        <w:rPr>
+          <w:rFonts w:ascii="Courier New" w:eastAsia="Times New Roman" w:hAnsi="Courier New" w:cs="Courier New"/>
+          <w:color w:val="000000"/>
+          <w:sz w:val="18"/>
+          <w:szCs w:val="18"/>
+        </w:rPr>
+        <w:br/>
+      </w:r>
+      <w:r>
+        <w:rPr>
+          <w:rFonts w:ascii="Courier New" w:eastAsia="Times New Roman" w:hAnsi="Courier New" w:cs="Courier New"/>
+          <w:color w:val="000000"/>
+          <w:sz w:val="18"/>
+          <w:szCs w:val="18"/>
+        </w:rPr>
+        <w:br/>
+      </w:r>
+      <w:r>
+        <w:rPr>
+          <w:rFonts w:ascii="Courier New" w:eastAsia="Times New Roman" w:hAnsi="Courier New" w:cs="Courier New"/>
+          <w:color w:val="000000"/>
+          <w:sz w:val="18"/>
+          <w:szCs w:val="18"/>
+        </w:rPr>
+        <w:br/>
+        <w:t>}</w:t>
+      </w:r>
+      <w:r>
+        <w:rPr>
+          <w:rFonts w:ascii="Courier New" w:eastAsia="Times New Roman" w:hAnsi="Courier New" w:cs="Courier New"/>
+          <w:color w:val="000000"/>
+          <w:sz w:val="18"/>
+          <w:szCs w:val="18"/>
+        </w:rPr>
+        <w:br/>
+      </w:r>
+      <w:r>
+        <w:rPr>
+          <w:rFonts w:ascii="Courier New" w:eastAsia="Times New Roman" w:hAnsi="Courier New" w:cs="Courier New"/>
+          <w:color w:val="000000"/>
+          <w:sz w:val="18"/>
+          <w:szCs w:val="18"/>
+        </w:rPr>
+        <w:br/>
+      </w:r>
+      <w:proofErr w:type="spellStart"/>
+      <w:r>
+        <w:rPr>
+          <w:rFonts w:ascii="Courier New" w:eastAsia="Times New Roman" w:hAnsi="Courier New" w:cs="Courier New"/>
+          <w:b/>
+          <w:bCs/>
+          <w:color w:val="000080"/>
+          <w:sz w:val="18"/>
+          <w:szCs w:val="18"/>
+        </w:rPr>
+        <w:t>nav</w:t>
+      </w:r>
+      <w:proofErr w:type="spellEnd"/>
+      <w:r>
+        <w:rPr>
+          <w:rFonts w:ascii="Courier New" w:eastAsia="Times New Roman" w:hAnsi="Courier New" w:cs="Courier New"/>
+          <w:b/>
+          <w:bCs/>
+          <w:color w:val="000080"/>
+          <w:sz w:val="18"/>
+          <w:szCs w:val="18"/>
+        </w:rPr>
+        <w:t xml:space="preserve"> </w:t>
+      </w:r>
+      <w:proofErr w:type="spellStart"/>
+      <w:r>
+        <w:rPr>
+          <w:rFonts w:ascii="Courier New" w:eastAsia="Times New Roman" w:hAnsi="Courier New" w:cs="Courier New"/>
+          <w:b/>
+          <w:bCs/>
+          <w:color w:val="000080"/>
+          <w:sz w:val="18"/>
+          <w:szCs w:val="18"/>
+        </w:rPr>
+        <w:t>img</w:t>
+      </w:r>
+      <w:proofErr w:type="spellEnd"/>
+      <w:r>
+        <w:rPr>
+          <w:rFonts w:ascii="Courier New" w:eastAsia="Times New Roman" w:hAnsi="Courier New" w:cs="Courier New"/>
+          <w:color w:val="000000"/>
+          <w:sz w:val="18"/>
+          <w:szCs w:val="18"/>
+        </w:rPr>
+        <w:t>{</w:t>
+      </w:r>
+      <w:r>
+        <w:rPr>
+          <w:rFonts w:ascii="Courier New" w:eastAsia="Times New Roman" w:hAnsi="Courier New" w:cs="Courier New"/>
+          <w:color w:val="000000"/>
+          <w:sz w:val="18"/>
+          <w:szCs w:val="18"/>
+        </w:rPr>
+        <w:br/>
+      </w:r>
+      <w:r>
+        <w:rPr>
+          <w:rFonts w:ascii="Courier New" w:eastAsia="Times New Roman" w:hAnsi="Courier New" w:cs="Courier New"/>
+          <w:color w:val="000000"/>
+          <w:sz w:val="18"/>
+          <w:szCs w:val="18"/>
+        </w:rPr>
+        <w:br/>
+        <w:t xml:space="preserve">    </w:t>
+      </w:r>
+      <w:r>
+        <w:rPr>
+          <w:rFonts w:ascii="Courier New" w:eastAsia="Times New Roman" w:hAnsi="Courier New" w:cs="Courier New"/>
+          <w:b/>
+          <w:bCs/>
+          <w:color w:val="0000FF"/>
+          <w:sz w:val="18"/>
+          <w:szCs w:val="18"/>
+        </w:rPr>
+        <w:t>width</w:t>
+      </w:r>
+      <w:r>
+        <w:rPr>
+          <w:rFonts w:ascii="Courier New" w:eastAsia="Times New Roman" w:hAnsi="Courier New" w:cs="Courier New"/>
+          <w:color w:val="000000"/>
+          <w:sz w:val="18"/>
+          <w:szCs w:val="18"/>
+        </w:rPr>
+        <w:t>:</w:t>
+      </w:r>
+      <w:r>
+        <w:rPr>
+          <w:rFonts w:ascii="Courier New" w:eastAsia="Times New Roman" w:hAnsi="Courier New" w:cs="Courier New"/>
+          <w:color w:val="0000FF"/>
+          <w:sz w:val="18"/>
+          <w:szCs w:val="18"/>
+        </w:rPr>
+        <w:t>200</w:t>
+      </w:r>
+      <w:r>
+        <w:rPr>
+          <w:rFonts w:ascii="Courier New" w:eastAsia="Times New Roman" w:hAnsi="Courier New" w:cs="Courier New"/>
+          <w:b/>
+          <w:bCs/>
+          <w:color w:val="008000"/>
+          <w:sz w:val="18"/>
+          <w:szCs w:val="18"/>
+        </w:rPr>
+        <w:t>px</w:t>
+      </w:r>
+      <w:r>
+        <w:rPr>
+          <w:rFonts w:ascii="Courier New" w:eastAsia="Times New Roman" w:hAnsi="Courier New" w:cs="Courier New"/>
+          <w:color w:val="000000"/>
+          <w:sz w:val="18"/>
+          <w:szCs w:val="18"/>
+        </w:rPr>
+        <w:t>;</w:t>
+      </w:r>
+      <w:r>
+        <w:rPr>
+          <w:rFonts w:ascii="Courier New" w:eastAsia="Times New Roman" w:hAnsi="Courier New" w:cs="Courier New"/>
+          <w:color w:val="000000"/>
+          <w:sz w:val="18"/>
+          <w:szCs w:val="18"/>
+        </w:rPr>
+        <w:br/>
+        <w:t xml:space="preserve">    </w:t>
+      </w:r>
+      <w:r>
+        <w:rPr>
+          <w:rFonts w:ascii="Courier New" w:eastAsia="Times New Roman" w:hAnsi="Courier New" w:cs="Courier New"/>
+          <w:b/>
+          <w:bCs/>
+          <w:color w:val="0000FF"/>
+          <w:sz w:val="18"/>
+          <w:szCs w:val="18"/>
+        </w:rPr>
+        <w:t>height</w:t>
+      </w:r>
+      <w:r>
+        <w:rPr>
+          <w:rFonts w:ascii="Courier New" w:eastAsia="Times New Roman" w:hAnsi="Courier New" w:cs="Courier New"/>
+          <w:color w:val="000000"/>
+          <w:sz w:val="18"/>
+          <w:szCs w:val="18"/>
+        </w:rPr>
+        <w:t>:</w:t>
+      </w:r>
+      <w:r>
+        <w:rPr>
+          <w:rFonts w:ascii="Courier New" w:eastAsia="Times New Roman" w:hAnsi="Courier New" w:cs="Courier New"/>
+          <w:color w:val="0000FF"/>
+          <w:sz w:val="18"/>
+          <w:szCs w:val="18"/>
+        </w:rPr>
+        <w:t>200</w:t>
+      </w:r>
+      <w:r>
+        <w:rPr>
+          <w:rFonts w:ascii="Courier New" w:eastAsia="Times New Roman" w:hAnsi="Courier New" w:cs="Courier New"/>
+          <w:b/>
+          <w:bCs/>
+          <w:color w:val="008000"/>
+          <w:sz w:val="18"/>
+          <w:szCs w:val="18"/>
+        </w:rPr>
+        <w:t>px</w:t>
+      </w:r>
+      <w:r>
+        <w:rPr>
+          <w:rFonts w:ascii="Courier New" w:eastAsia="Times New Roman" w:hAnsi="Courier New" w:cs="Courier New"/>
+          <w:color w:val="000000"/>
+          <w:sz w:val="18"/>
+          <w:szCs w:val="18"/>
+        </w:rPr>
+        <w:t>;</w:t>
+      </w:r>
+      <w:r>
+        <w:rPr>
+          <w:rFonts w:ascii="Courier New" w:eastAsia="Times New Roman" w:hAnsi="Courier New" w:cs="Courier New"/>
+          <w:color w:val="000000"/>
+          <w:sz w:val="18"/>
+          <w:szCs w:val="18"/>
+        </w:rPr>
+        <w:br/>
+        <w:t xml:space="preserve">    </w:t>
+      </w:r>
+      <w:r>
+        <w:rPr>
+          <w:rFonts w:ascii="Courier New" w:eastAsia="Times New Roman" w:hAnsi="Courier New" w:cs="Courier New"/>
+          <w:b/>
+          <w:bCs/>
+          <w:color w:val="0000FF"/>
+          <w:sz w:val="18"/>
+          <w:szCs w:val="18"/>
+        </w:rPr>
+        <w:t>margin-left</w:t>
+      </w:r>
+      <w:r>
+        <w:rPr>
+          <w:rFonts w:ascii="Courier New" w:eastAsia="Times New Roman" w:hAnsi="Courier New" w:cs="Courier New"/>
+          <w:color w:val="000000"/>
+          <w:sz w:val="18"/>
+          <w:szCs w:val="18"/>
+        </w:rPr>
+        <w:t xml:space="preserve">: </w:t>
+      </w:r>
+      <w:r>
+        <w:rPr>
+          <w:rFonts w:ascii="Courier New" w:eastAsia="Times New Roman" w:hAnsi="Courier New" w:cs="Courier New"/>
+          <w:color w:val="0000FF"/>
+          <w:sz w:val="18"/>
+          <w:szCs w:val="18"/>
+        </w:rPr>
+        <w:t>42</w:t>
+      </w:r>
+      <w:r>
+        <w:rPr>
+          <w:rFonts w:ascii="Courier New" w:eastAsia="Times New Roman" w:hAnsi="Courier New" w:cs="Courier New"/>
+          <w:b/>
+          <w:bCs/>
+          <w:color w:val="008000"/>
+          <w:sz w:val="18"/>
+          <w:szCs w:val="18"/>
+        </w:rPr>
+        <w:t>px</w:t>
+      </w:r>
+      <w:r>
+        <w:rPr>
+          <w:rFonts w:ascii="Courier New" w:eastAsia="Times New Roman" w:hAnsi="Courier New" w:cs="Courier New"/>
+          <w:color w:val="000000"/>
+          <w:sz w:val="18"/>
+          <w:szCs w:val="18"/>
+        </w:rPr>
+        <w:t>;</w:t>
+      </w:r>
+      <w:r>
+        <w:rPr>
+          <w:rFonts w:ascii="Courier New" w:eastAsia="Times New Roman" w:hAnsi="Courier New" w:cs="Courier New"/>
+          <w:color w:val="000000"/>
+          <w:sz w:val="18"/>
+          <w:szCs w:val="18"/>
+        </w:rPr>
+        <w:br/>
+        <w:t xml:space="preserve">    </w:t>
+      </w:r>
+      <w:r>
+        <w:rPr>
+          <w:rFonts w:ascii="Courier New" w:eastAsia="Times New Roman" w:hAnsi="Courier New" w:cs="Courier New"/>
+          <w:b/>
+          <w:bCs/>
+          <w:color w:val="0000FF"/>
+          <w:sz w:val="18"/>
+          <w:szCs w:val="18"/>
+        </w:rPr>
+        <w:t>margin-bottom</w:t>
+      </w:r>
+      <w:r>
+        <w:rPr>
+          <w:rFonts w:ascii="Courier New" w:eastAsia="Times New Roman" w:hAnsi="Courier New" w:cs="Courier New"/>
+          <w:color w:val="000000"/>
+          <w:sz w:val="18"/>
+          <w:szCs w:val="18"/>
+        </w:rPr>
+        <w:t xml:space="preserve">: </w:t>
+      </w:r>
+      <w:r>
+        <w:rPr>
+          <w:rFonts w:ascii="Courier New" w:eastAsia="Times New Roman" w:hAnsi="Courier New" w:cs="Courier New"/>
+          <w:color w:val="0000FF"/>
+          <w:sz w:val="18"/>
+          <w:szCs w:val="18"/>
+        </w:rPr>
+        <w:t>200</w:t>
+      </w:r>
+      <w:r>
+        <w:rPr>
+          <w:rFonts w:ascii="Courier New" w:eastAsia="Times New Roman" w:hAnsi="Courier New" w:cs="Courier New"/>
+          <w:b/>
+          <w:bCs/>
+          <w:color w:val="008000"/>
+          <w:sz w:val="18"/>
+          <w:szCs w:val="18"/>
+        </w:rPr>
+        <w:t>px</w:t>
+      </w:r>
+      <w:r>
+        <w:rPr>
+          <w:rFonts w:ascii="Courier New" w:eastAsia="Times New Roman" w:hAnsi="Courier New" w:cs="Courier New"/>
+          <w:color w:val="000000"/>
+          <w:sz w:val="18"/>
+          <w:szCs w:val="18"/>
+        </w:rPr>
+        <w:t>;</w:t>
+      </w:r>
+      <w:r>
+        <w:rPr>
+          <w:rFonts w:ascii="Courier New" w:eastAsia="Times New Roman" w:hAnsi="Courier New" w:cs="Courier New"/>
+          <w:color w:val="000000"/>
+          <w:sz w:val="18"/>
+          <w:szCs w:val="18"/>
+        </w:rPr>
+        <w:br/>
+        <w:t xml:space="preserve">    </w:t>
+      </w:r>
+      <w:r>
+        <w:rPr>
+          <w:rFonts w:ascii="Courier New" w:eastAsia="Times New Roman" w:hAnsi="Courier New" w:cs="Courier New"/>
+          <w:b/>
+          <w:bCs/>
+          <w:color w:val="0000FF"/>
+          <w:sz w:val="18"/>
+          <w:szCs w:val="18"/>
+        </w:rPr>
+        <w:t>flex</w:t>
+      </w:r>
+      <w:r>
+        <w:rPr>
+          <w:rFonts w:ascii="Courier New" w:eastAsia="Times New Roman" w:hAnsi="Courier New" w:cs="Courier New"/>
+          <w:color w:val="000000"/>
+          <w:sz w:val="18"/>
+          <w:szCs w:val="18"/>
+        </w:rPr>
+        <w:t xml:space="preserve">: </w:t>
+      </w:r>
+      <w:r>
+        <w:rPr>
+          <w:rFonts w:ascii="Courier New" w:eastAsia="Times New Roman" w:hAnsi="Courier New" w:cs="Courier New"/>
+          <w:color w:val="0000FF"/>
+          <w:sz w:val="18"/>
+          <w:szCs w:val="18"/>
+        </w:rPr>
+        <w:t>200</w:t>
+      </w:r>
+      <w:r>
+        <w:rPr>
+          <w:rFonts w:ascii="Courier New" w:eastAsia="Times New Roman" w:hAnsi="Courier New" w:cs="Courier New"/>
+          <w:b/>
+          <w:bCs/>
+          <w:color w:val="008000"/>
+          <w:sz w:val="18"/>
+          <w:szCs w:val="18"/>
+        </w:rPr>
+        <w:t>px</w:t>
+      </w:r>
+      <w:r>
+        <w:rPr>
+          <w:rFonts w:ascii="Courier New" w:eastAsia="Times New Roman" w:hAnsi="Courier New" w:cs="Courier New"/>
+          <w:color w:val="000000"/>
+          <w:sz w:val="18"/>
+          <w:szCs w:val="18"/>
+        </w:rPr>
+        <w:t>;</w:t>
+      </w:r>
+      <w:r>
+        <w:rPr>
+          <w:rFonts w:ascii="Courier New" w:eastAsia="Times New Roman" w:hAnsi="Courier New" w:cs="Courier New"/>
+          <w:color w:val="000000"/>
+          <w:sz w:val="18"/>
+          <w:szCs w:val="18"/>
+        </w:rPr>
+        <w:br/>
+        <w:t>}</w:t>
+      </w:r>
+      <w:r>
+        <w:rPr>
+          <w:rFonts w:ascii="Courier New" w:eastAsia="Times New Roman" w:hAnsi="Courier New" w:cs="Courier New"/>
+          <w:color w:val="000000"/>
+          <w:sz w:val="18"/>
+          <w:szCs w:val="18"/>
+        </w:rPr>
+        <w:br/>
+      </w:r>
+      <w:r>
+        <w:rPr>
+          <w:rFonts w:ascii="Courier New" w:eastAsia="Times New Roman" w:hAnsi="Courier New" w:cs="Courier New"/>
+          <w:color w:val="000000"/>
+          <w:sz w:val="18"/>
+          <w:szCs w:val="18"/>
+        </w:rPr>
+        <w:br/>
+      </w:r>
+      <w:r>
+        <w:rPr>
+          <w:rFonts w:ascii="Courier New" w:eastAsia="Times New Roman" w:hAnsi="Courier New" w:cs="Courier New"/>
+          <w:color w:val="000000"/>
+          <w:sz w:val="18"/>
+          <w:szCs w:val="18"/>
+        </w:rPr>
+        <w:br/>
+      </w:r>
+      <w:r>
+        <w:rPr>
+          <w:rFonts w:ascii="Courier New" w:eastAsia="Times New Roman" w:hAnsi="Courier New" w:cs="Courier New"/>
+          <w:color w:val="000000"/>
+          <w:sz w:val="18"/>
+          <w:szCs w:val="18"/>
+        </w:rPr>
+        <w:br/>
+      </w:r>
+      <w:proofErr w:type="spellStart"/>
+      <w:r>
+        <w:rPr>
+          <w:rFonts w:ascii="Courier New" w:eastAsia="Times New Roman" w:hAnsi="Courier New" w:cs="Courier New"/>
+          <w:b/>
+          <w:bCs/>
+          <w:color w:val="000080"/>
+          <w:sz w:val="18"/>
+          <w:szCs w:val="18"/>
+        </w:rPr>
+        <w:t>nav</w:t>
+      </w:r>
+      <w:proofErr w:type="spellEnd"/>
+      <w:r>
+        <w:rPr>
+          <w:rFonts w:ascii="Courier New" w:eastAsia="Times New Roman" w:hAnsi="Courier New" w:cs="Courier New"/>
+          <w:b/>
+          <w:bCs/>
+          <w:color w:val="000080"/>
+          <w:sz w:val="18"/>
+          <w:szCs w:val="18"/>
+        </w:rPr>
+        <w:t xml:space="preserve"> </w:t>
+      </w:r>
+      <w:proofErr w:type="spellStart"/>
+      <w:r>
+        <w:rPr>
+          <w:rFonts w:ascii="Courier New" w:eastAsia="Times New Roman" w:hAnsi="Courier New" w:cs="Courier New"/>
+          <w:b/>
+          <w:bCs/>
+          <w:color w:val="000080"/>
+          <w:sz w:val="18"/>
+          <w:szCs w:val="18"/>
+        </w:rPr>
+        <w:t>ul</w:t>
+      </w:r>
+      <w:proofErr w:type="spellEnd"/>
+      <w:r>
+        <w:rPr>
+          <w:rFonts w:ascii="Courier New" w:eastAsia="Times New Roman" w:hAnsi="Courier New" w:cs="Courier New"/>
+          <w:b/>
+          <w:bCs/>
+          <w:color w:val="000080"/>
+          <w:sz w:val="18"/>
+          <w:szCs w:val="18"/>
+        </w:rPr>
+        <w:t xml:space="preserve">  </w:t>
+      </w:r>
+      <w:r>
+        <w:rPr>
+          <w:rFonts w:ascii="Courier New" w:eastAsia="Times New Roman" w:hAnsi="Courier New" w:cs="Courier New"/>
+          <w:color w:val="000000"/>
+          <w:sz w:val="18"/>
+          <w:szCs w:val="18"/>
+        </w:rPr>
+        <w:t>{</w:t>
+      </w:r>
+      <w:r>
+        <w:rPr>
+          <w:rFonts w:ascii="Courier New" w:eastAsia="Times New Roman" w:hAnsi="Courier New" w:cs="Courier New"/>
+          <w:color w:val="000000"/>
+          <w:sz w:val="18"/>
+          <w:szCs w:val="18"/>
+        </w:rPr>
+        <w:br/>
+      </w:r>
+      <w:r>
+        <w:rPr>
+          <w:rFonts w:ascii="Courier New" w:eastAsia="Times New Roman" w:hAnsi="Courier New" w:cs="Courier New"/>
+          <w:color w:val="000000"/>
+          <w:sz w:val="18"/>
+          <w:szCs w:val="18"/>
+        </w:rPr>
+        <w:br/>
+        <w:t xml:space="preserve">    </w:t>
+      </w:r>
+      <w:r>
+        <w:rPr>
+          <w:rFonts w:ascii="Courier New" w:eastAsia="Times New Roman" w:hAnsi="Courier New" w:cs="Courier New"/>
+          <w:b/>
+          <w:bCs/>
+          <w:color w:val="0000FF"/>
+          <w:sz w:val="18"/>
+          <w:szCs w:val="18"/>
+        </w:rPr>
+        <w:t>width</w:t>
+      </w:r>
+      <w:r>
+        <w:rPr>
+          <w:rFonts w:ascii="Courier New" w:eastAsia="Times New Roman" w:hAnsi="Courier New" w:cs="Courier New"/>
+          <w:color w:val="000000"/>
+          <w:sz w:val="18"/>
+          <w:szCs w:val="18"/>
+        </w:rPr>
+        <w:t>:</w:t>
+      </w:r>
+      <w:r>
+        <w:rPr>
+          <w:rFonts w:ascii="Courier New" w:eastAsia="Times New Roman" w:hAnsi="Courier New" w:cs="Courier New"/>
+          <w:color w:val="0000FF"/>
+          <w:sz w:val="18"/>
+          <w:szCs w:val="18"/>
+        </w:rPr>
+        <w:t>200</w:t>
+      </w:r>
+      <w:r>
+        <w:rPr>
+          <w:rFonts w:ascii="Courier New" w:eastAsia="Times New Roman" w:hAnsi="Courier New" w:cs="Courier New"/>
+          <w:b/>
+          <w:bCs/>
+          <w:color w:val="008000"/>
+          <w:sz w:val="18"/>
+          <w:szCs w:val="18"/>
+        </w:rPr>
+        <w:t>px</w:t>
+      </w:r>
+      <w:r>
+        <w:rPr>
+          <w:rFonts w:ascii="Courier New" w:eastAsia="Times New Roman" w:hAnsi="Courier New" w:cs="Courier New"/>
+          <w:color w:val="000000"/>
+          <w:sz w:val="18"/>
+          <w:szCs w:val="18"/>
+        </w:rPr>
+        <w:t>;</w:t>
+      </w:r>
+      <w:r>
+        <w:rPr>
+          <w:rFonts w:ascii="Courier New" w:eastAsia="Times New Roman" w:hAnsi="Courier New" w:cs="Courier New"/>
+          <w:color w:val="000000"/>
+          <w:sz w:val="18"/>
+          <w:szCs w:val="18"/>
+        </w:rPr>
+        <w:br/>
+      </w:r>
+      <w:r>
+        <w:rPr>
+          <w:rFonts w:ascii="Courier New" w:eastAsia="Times New Roman" w:hAnsi="Courier New" w:cs="Courier New"/>
+          <w:color w:val="000000"/>
+          <w:sz w:val="18"/>
+          <w:szCs w:val="18"/>
+        </w:rPr>
+        <w:br/>
+      </w:r>
+      <w:r>
+        <w:rPr>
+          <w:rFonts w:ascii="Courier New" w:eastAsia="Times New Roman" w:hAnsi="Courier New" w:cs="Courier New"/>
+          <w:color w:val="000000"/>
+          <w:sz w:val="18"/>
+          <w:szCs w:val="18"/>
+        </w:rPr>
+        <w:br/>
+        <w:t xml:space="preserve">    </w:t>
+      </w:r>
+      <w:r>
+        <w:rPr>
+          <w:rFonts w:ascii="Courier New" w:eastAsia="Times New Roman" w:hAnsi="Courier New" w:cs="Courier New"/>
+          <w:b/>
+          <w:bCs/>
+          <w:color w:val="0000FF"/>
+          <w:sz w:val="18"/>
+          <w:szCs w:val="18"/>
+        </w:rPr>
+        <w:t>margin-top</w:t>
+      </w:r>
+      <w:r>
+        <w:rPr>
+          <w:rFonts w:ascii="Courier New" w:eastAsia="Times New Roman" w:hAnsi="Courier New" w:cs="Courier New"/>
+          <w:color w:val="000000"/>
+          <w:sz w:val="18"/>
+          <w:szCs w:val="18"/>
+        </w:rPr>
+        <w:t>:</w:t>
+      </w:r>
+      <w:r>
+        <w:rPr>
+          <w:rFonts w:ascii="Courier New" w:eastAsia="Times New Roman" w:hAnsi="Courier New" w:cs="Courier New"/>
+          <w:color w:val="0000FF"/>
+          <w:sz w:val="18"/>
+          <w:szCs w:val="18"/>
+        </w:rPr>
+        <w:t>400</w:t>
+      </w:r>
+      <w:r>
+        <w:rPr>
+          <w:rFonts w:ascii="Courier New" w:eastAsia="Times New Roman" w:hAnsi="Courier New" w:cs="Courier New"/>
+          <w:b/>
+          <w:bCs/>
+          <w:color w:val="008000"/>
+          <w:sz w:val="18"/>
+          <w:szCs w:val="18"/>
+        </w:rPr>
+        <w:t>px</w:t>
+      </w:r>
+      <w:r>
+        <w:rPr>
+          <w:rFonts w:ascii="Courier New" w:eastAsia="Times New Roman" w:hAnsi="Courier New" w:cs="Courier New"/>
+          <w:color w:val="000000"/>
+          <w:sz w:val="18"/>
+          <w:szCs w:val="18"/>
+        </w:rPr>
+        <w:t>;</w:t>
+      </w:r>
+      <w:r>
+        <w:rPr>
+          <w:rFonts w:ascii="Courier New" w:eastAsia="Times New Roman" w:hAnsi="Courier New" w:cs="Courier New"/>
+          <w:color w:val="000000"/>
+          <w:sz w:val="18"/>
+          <w:szCs w:val="18"/>
+        </w:rPr>
+        <w:br/>
+      </w:r>
+      <w:r>
+        <w:rPr>
+          <w:rFonts w:ascii="Courier New" w:eastAsia="Times New Roman" w:hAnsi="Courier New" w:cs="Courier New"/>
+          <w:color w:val="000000"/>
+          <w:sz w:val="18"/>
+          <w:szCs w:val="18"/>
+        </w:rPr>
+        <w:br/>
+        <w:t xml:space="preserve">    </w:t>
+      </w:r>
+      <w:r>
+        <w:rPr>
+          <w:rFonts w:ascii="Courier New" w:eastAsia="Times New Roman" w:hAnsi="Courier New" w:cs="Courier New"/>
+          <w:b/>
+          <w:bCs/>
+          <w:color w:val="0000FF"/>
+          <w:sz w:val="18"/>
+          <w:szCs w:val="18"/>
+        </w:rPr>
+        <w:t>display</w:t>
+      </w:r>
+      <w:r>
+        <w:rPr>
+          <w:rFonts w:ascii="Courier New" w:eastAsia="Times New Roman" w:hAnsi="Courier New" w:cs="Courier New"/>
+          <w:color w:val="000000"/>
+          <w:sz w:val="18"/>
+          <w:szCs w:val="18"/>
+        </w:rPr>
+        <w:t xml:space="preserve">: </w:t>
+      </w:r>
+      <w:r>
+        <w:rPr>
+          <w:rFonts w:ascii="Courier New" w:eastAsia="Times New Roman" w:hAnsi="Courier New" w:cs="Courier New"/>
+          <w:b/>
+          <w:bCs/>
+          <w:color w:val="008000"/>
+          <w:sz w:val="18"/>
+          <w:szCs w:val="18"/>
+        </w:rPr>
+        <w:t>flex</w:t>
+      </w:r>
+      <w:r>
+        <w:rPr>
+          <w:rFonts w:ascii="Courier New" w:eastAsia="Times New Roman" w:hAnsi="Courier New" w:cs="Courier New"/>
+          <w:color w:val="000000"/>
+          <w:sz w:val="18"/>
+          <w:szCs w:val="18"/>
+        </w:rPr>
+        <w:t>;</w:t>
+      </w:r>
+      <w:r>
+        <w:rPr>
+          <w:rFonts w:ascii="Courier New" w:eastAsia="Times New Roman" w:hAnsi="Courier New" w:cs="Courier New"/>
+          <w:color w:val="000000"/>
+          <w:sz w:val="18"/>
+          <w:szCs w:val="18"/>
+        </w:rPr>
+        <w:br/>
+      </w:r>
+      <w:r>
+        <w:rPr>
+          <w:rFonts w:ascii="Courier New" w:eastAsia="Times New Roman" w:hAnsi="Courier New" w:cs="Courier New"/>
+          <w:color w:val="000000"/>
+          <w:sz w:val="18"/>
+          <w:szCs w:val="18"/>
+        </w:rPr>
         <w:lastRenderedPageBreak/>
-        <w:br/>
-        <w:t>.</w:t>
-      </w:r>
-      <w:r>
-        <w:rPr>
-          <w:rFonts w:ascii="Courier New" w:eastAsia="Times New Roman" w:hAnsi="Courier New" w:cs="Courier New"/>
-          <w:b/>
-          <w:bCs/>
-          <w:color w:val="000080"/>
-          <w:sz w:val="18"/>
-          <w:szCs w:val="18"/>
-        </w:rPr>
-        <w:t>container</w:t>
-      </w:r>
-      <w:r>
-        <w:rPr>
-          <w:rFonts w:ascii="Courier New" w:eastAsia="Times New Roman" w:hAnsi="Courier New" w:cs="Courier New"/>
-          <w:color w:val="000000"/>
-          <w:sz w:val="18"/>
-          <w:szCs w:val="18"/>
-        </w:rPr>
-        <w:t>{</w:t>
-      </w:r>
-      <w:r>
-        <w:rPr>
-          <w:rFonts w:ascii="Courier New" w:eastAsia="Times New Roman" w:hAnsi="Courier New" w:cs="Courier New"/>
-          <w:color w:val="000000"/>
-          <w:sz w:val="18"/>
-          <w:szCs w:val="18"/>
-        </w:rPr>
-        <w:br/>
-      </w:r>
-      <w:r>
-        <w:rPr>
-          <w:rFonts w:ascii="Courier New" w:eastAsia="Times New Roman" w:hAnsi="Courier New" w:cs="Courier New"/>
-          <w:color w:val="000000"/>
-          <w:sz w:val="18"/>
-          <w:szCs w:val="18"/>
-        </w:rPr>
-        <w:br/>
         <w:t xml:space="preserve">    </w:t>
       </w:r>
       <w:r>
@@ -2373,7 +4175,7 @@
           <w:sz w:val="18"/>
           <w:szCs w:val="18"/>
         </w:rPr>
-        <w:t>display</w:t>
+        <w:t>flex-wrap</w:t>
       </w:r>
       <w:r>
         <w:rPr>
@@ -2393,7 +4195,7 @@
           <w:sz w:val="18"/>
           <w:szCs w:val="18"/>
         </w:rPr>
-        <w:t>grid</w:t>
+        <w:t>wrap</w:t>
       </w:r>
       <w:r>
         <w:rPr>
@@ -2423,7 +4225,7 @@
           <w:sz w:val="18"/>
           <w:szCs w:val="18"/>
         </w:rPr>
-        <w:t>grid-template-columns</w:t>
+        <w:t>flex-direction</w:t>
       </w:r>
       <w:r>
         <w:rPr>
@@ -2439,124 +4241,20 @@
           <w:rFonts w:ascii="Courier New" w:eastAsia="Times New Roman" w:hAnsi="Courier New" w:cs="Courier New"/>
           <w:b/>
           <w:bCs/>
-          <w:color w:val="000080"/>
-          <w:sz w:val="18"/>
-          <w:szCs w:val="18"/>
-        </w:rPr>
-        <w:t>repeat</w:t>
-      </w:r>
-      <w:r>
-        <w:rPr>
-          <w:rFonts w:ascii="Courier New" w:eastAsia="Times New Roman" w:hAnsi="Courier New" w:cs="Courier New"/>
-          <w:color w:val="000000"/>
-          <w:sz w:val="18"/>
-          <w:szCs w:val="18"/>
-        </w:rPr>
-        <w:t>(</w:t>
-      </w:r>
-      <w:r>
-        <w:rPr>
-          <w:rFonts w:ascii="Courier New" w:eastAsia="Times New Roman" w:hAnsi="Courier New" w:cs="Courier New"/>
-          <w:color w:val="0000FF"/>
-          <w:sz w:val="18"/>
-          <w:szCs w:val="18"/>
-        </w:rPr>
-        <w:t>4</w:t>
-      </w:r>
-      <w:r>
-        <w:rPr>
-          <w:rFonts w:ascii="Courier New" w:eastAsia="Times New Roman" w:hAnsi="Courier New" w:cs="Courier New"/>
-          <w:color w:val="000000"/>
-          <w:sz w:val="18"/>
-          <w:szCs w:val="18"/>
-        </w:rPr>
-        <w:t>,</w:t>
-      </w:r>
-      <w:r>
-        <w:rPr>
-          <w:rFonts w:ascii="Courier New" w:eastAsia="Times New Roman" w:hAnsi="Courier New" w:cs="Courier New"/>
-          <w:color w:val="0000FF"/>
-          <w:sz w:val="18"/>
-          <w:szCs w:val="18"/>
-        </w:rPr>
-        <w:t>1</w:t>
-      </w:r>
-      <w:r>
-        <w:rPr>
-          <w:rFonts w:ascii="Courier New" w:eastAsia="Times New Roman" w:hAnsi="Courier New" w:cs="Courier New"/>
-          <w:b/>
-          <w:bCs/>
-          <w:color w:val="000080"/>
-          <w:sz w:val="18"/>
-          <w:szCs w:val="18"/>
-        </w:rPr>
-        <w:t>fr</w:t>
-      </w:r>
-      <w:r>
-        <w:rPr>
-          <w:rFonts w:ascii="Courier New" w:eastAsia="Times New Roman" w:hAnsi="Courier New" w:cs="Courier New"/>
-          <w:color w:val="000000"/>
-          <w:sz w:val="18"/>
-          <w:szCs w:val="18"/>
-        </w:rPr>
-        <w:t>);</w:t>
-      </w:r>
-      <w:r>
-        <w:rPr>
-          <w:rFonts w:ascii="Courier New" w:eastAsia="Times New Roman" w:hAnsi="Courier New" w:cs="Courier New"/>
-          <w:color w:val="000000"/>
-          <w:sz w:val="18"/>
-          <w:szCs w:val="18"/>
-        </w:rPr>
-        <w:br/>
-      </w:r>
-      <w:r>
-        <w:rPr>
-          <w:rFonts w:ascii="Courier New" w:eastAsia="Times New Roman" w:hAnsi="Courier New" w:cs="Courier New"/>
-          <w:color w:val="000000"/>
-          <w:sz w:val="18"/>
-          <w:szCs w:val="18"/>
-        </w:rPr>
-        <w:br/>
-        <w:t>}</w:t>
-      </w:r>
-      <w:r>
-        <w:rPr>
-          <w:rFonts w:ascii="Courier New" w:eastAsia="Times New Roman" w:hAnsi="Courier New" w:cs="Courier New"/>
-          <w:color w:val="000000"/>
-          <w:sz w:val="18"/>
-          <w:szCs w:val="18"/>
-        </w:rPr>
-        <w:br/>
-      </w:r>
-      <w:r>
-        <w:rPr>
-          <w:rFonts w:ascii="Courier New" w:eastAsia="Times New Roman" w:hAnsi="Courier New" w:cs="Courier New"/>
-          <w:color w:val="000000"/>
-          <w:sz w:val="18"/>
-          <w:szCs w:val="18"/>
-        </w:rPr>
-        <w:br/>
-      </w:r>
-      <w:r>
-        <w:rPr>
-          <w:rFonts w:ascii="Courier New" w:eastAsia="Times New Roman" w:hAnsi="Courier New" w:cs="Courier New"/>
-          <w:b/>
-          <w:bCs/>
-          <w:color w:val="000080"/>
-          <w:sz w:val="18"/>
-          <w:szCs w:val="18"/>
-        </w:rPr>
-        <w:t>header</w:t>
-      </w:r>
-      <w:r>
-        <w:rPr>
-          <w:rFonts w:ascii="Courier New" w:eastAsia="Times New Roman" w:hAnsi="Courier New" w:cs="Courier New"/>
-          <w:color w:val="000000"/>
-          <w:sz w:val="18"/>
-          <w:szCs w:val="18"/>
-        </w:rPr>
-        <w:t>{</w:t>
+          <w:color w:val="008000"/>
+          <w:sz w:val="18"/>
+          <w:szCs w:val="18"/>
+        </w:rPr>
+        <w:t>row</w:t>
+      </w:r>
+      <w:r>
+        <w:rPr>
+          <w:rFonts w:ascii="Courier New" w:eastAsia="Times New Roman" w:hAnsi="Courier New" w:cs="Courier New"/>
+          <w:color w:val="000000"/>
+          <w:sz w:val="18"/>
+          <w:szCs w:val="18"/>
+        </w:rPr>
+        <w:t>;</w:t>
       </w:r>
       <w:r>
         <w:rPr>
@@ -2577,7 +4275,7 @@
           <w:sz w:val="18"/>
           <w:szCs w:val="18"/>
         </w:rPr>
-        <w:t>grid-area</w:t>
+        <w:t>align-items</w:t>
       </w:r>
       <w:r>
         <w:rPr>
@@ -2597,7 +4295,7 @@
           <w:sz w:val="18"/>
           <w:szCs w:val="18"/>
         </w:rPr>
-        <w:t>header</w:t>
+        <w:t>baseline</w:t>
       </w:r>
       <w:r>
         <w:rPr>
@@ -2616,15 +4314,6 @@
           <w:szCs w:val="18"/>
         </w:rPr>
         <w:br/>
-      </w:r>
-      <w:r>
-        <w:rPr>
-          <w:rFonts w:ascii="Courier New" w:eastAsia="Times New Roman" w:hAnsi="Courier New" w:cs="Courier New"/>
-          <w:color w:val="000000"/>
-          <w:sz w:val="18"/>
-          <w:szCs w:val="18"/>
-        </w:rPr>
-        <w:br/>
         <w:t xml:space="preserve">    </w:t>
       </w:r>
       <w:r>
@@ -2636,7 +4325,7 @@
           <w:sz w:val="18"/>
           <w:szCs w:val="18"/>
         </w:rPr>
-        <w:t>display</w:t>
+        <w:t>justify-content</w:t>
       </w:r>
       <w:r>
         <w:rPr>
@@ -2656,7 +4345,7 @@
           <w:sz w:val="18"/>
           <w:szCs w:val="18"/>
         </w:rPr>
-        <w:t>flex</w:t>
+        <w:t>space-between</w:t>
       </w:r>
       <w:r>
         <w:rPr>
@@ -2675,1657 +4364,33 @@
           <w:szCs w:val="18"/>
         </w:rPr>
         <w:br/>
-        <w:t xml:space="preserve">    </w:t>
-      </w:r>
-      <w:r>
-        <w:rPr>
-          <w:rFonts w:ascii="Courier New" w:eastAsia="Times New Roman" w:hAnsi="Courier New" w:cs="Courier New"/>
-          <w:b/>
-          <w:bCs/>
-          <w:color w:val="0000FF"/>
-          <w:sz w:val="18"/>
-          <w:szCs w:val="18"/>
-        </w:rPr>
-        <w:t>flex-wrap</w:t>
-      </w:r>
-      <w:r>
-        <w:rPr>
-          <w:rFonts w:ascii="Courier New" w:eastAsia="Times New Roman" w:hAnsi="Courier New" w:cs="Courier New"/>
-          <w:color w:val="000000"/>
-          <w:sz w:val="18"/>
-          <w:szCs w:val="18"/>
-        </w:rPr>
-        <w:t xml:space="preserve">: </w:t>
-      </w:r>
-      <w:r>
-        <w:rPr>
-          <w:rFonts w:ascii="Courier New" w:eastAsia="Times New Roman" w:hAnsi="Courier New" w:cs="Courier New"/>
-          <w:b/>
-          <w:bCs/>
-          <w:color w:val="008000"/>
-          <w:sz w:val="18"/>
-          <w:szCs w:val="18"/>
-        </w:rPr>
-        <w:t>wrap</w:t>
-      </w:r>
-      <w:r>
-        <w:rPr>
-          <w:rFonts w:ascii="Courier New" w:eastAsia="Times New Roman" w:hAnsi="Courier New" w:cs="Courier New"/>
-          <w:color w:val="000000"/>
-          <w:sz w:val="18"/>
-          <w:szCs w:val="18"/>
-        </w:rPr>
-        <w:t>;</w:t>
-      </w:r>
-      <w:r>
-        <w:rPr>
-          <w:rFonts w:ascii="Courier New" w:eastAsia="Times New Roman" w:hAnsi="Courier New" w:cs="Courier New"/>
-          <w:color w:val="000000"/>
-          <w:sz w:val="18"/>
-          <w:szCs w:val="18"/>
-        </w:rPr>
-        <w:br/>
-        <w:t xml:space="preserve">    </w:t>
-      </w:r>
-      <w:r>
-        <w:rPr>
-          <w:rFonts w:ascii="Courier New" w:eastAsia="Times New Roman" w:hAnsi="Courier New" w:cs="Courier New"/>
-          <w:b/>
-          <w:bCs/>
-          <w:color w:val="0000FF"/>
-          <w:sz w:val="18"/>
-          <w:szCs w:val="18"/>
-        </w:rPr>
-        <w:t>align-items</w:t>
-      </w:r>
-      <w:r>
-        <w:rPr>
-          <w:rFonts w:ascii="Courier New" w:eastAsia="Times New Roman" w:hAnsi="Courier New" w:cs="Courier New"/>
-          <w:color w:val="000000"/>
-          <w:sz w:val="18"/>
-          <w:szCs w:val="18"/>
-        </w:rPr>
-        <w:t xml:space="preserve">: </w:t>
-      </w:r>
-      <w:r>
-        <w:rPr>
-          <w:rFonts w:ascii="Courier New" w:eastAsia="Times New Roman" w:hAnsi="Courier New" w:cs="Courier New"/>
-          <w:b/>
-          <w:bCs/>
-          <w:color w:val="008000"/>
-          <w:sz w:val="18"/>
-          <w:szCs w:val="18"/>
-        </w:rPr>
-        <w:t>center</w:t>
-      </w:r>
-      <w:r>
-        <w:rPr>
-          <w:rFonts w:ascii="Courier New" w:eastAsia="Times New Roman" w:hAnsi="Courier New" w:cs="Courier New"/>
-          <w:color w:val="000000"/>
-          <w:sz w:val="18"/>
-          <w:szCs w:val="18"/>
-        </w:rPr>
-        <w:t>;</w:t>
-      </w:r>
-      <w:r>
-        <w:rPr>
-          <w:rFonts w:ascii="Courier New" w:eastAsia="Times New Roman" w:hAnsi="Courier New" w:cs="Courier New"/>
-          <w:color w:val="000000"/>
-          <w:sz w:val="18"/>
-          <w:szCs w:val="18"/>
-        </w:rPr>
-        <w:br/>
-      </w:r>
-      <w:r>
-        <w:rPr>
-          <w:rFonts w:ascii="Courier New" w:eastAsia="Times New Roman" w:hAnsi="Courier New" w:cs="Courier New"/>
-          <w:color w:val="000000"/>
-          <w:sz w:val="18"/>
-          <w:szCs w:val="18"/>
-        </w:rPr>
-        <w:br/>
-        <w:t xml:space="preserve">    </w:t>
-      </w:r>
-      <w:r>
-        <w:rPr>
-          <w:rFonts w:ascii="Courier New" w:eastAsia="Times New Roman" w:hAnsi="Courier New" w:cs="Courier New"/>
-          <w:b/>
-          <w:bCs/>
-          <w:color w:val="0000FF"/>
-          <w:sz w:val="18"/>
-          <w:szCs w:val="18"/>
-        </w:rPr>
-        <w:t>justify-content</w:t>
-      </w:r>
-      <w:r>
-        <w:rPr>
-          <w:rFonts w:ascii="Courier New" w:eastAsia="Times New Roman" w:hAnsi="Courier New" w:cs="Courier New"/>
-          <w:color w:val="000000"/>
-          <w:sz w:val="18"/>
-          <w:szCs w:val="18"/>
-        </w:rPr>
-        <w:t xml:space="preserve">: </w:t>
-      </w:r>
-      <w:r>
-        <w:rPr>
-          <w:rFonts w:ascii="Courier New" w:eastAsia="Times New Roman" w:hAnsi="Courier New" w:cs="Courier New"/>
-          <w:b/>
-          <w:bCs/>
-          <w:color w:val="008000"/>
-          <w:sz w:val="18"/>
-          <w:szCs w:val="18"/>
-        </w:rPr>
-        <w:t>space-between</w:t>
-      </w:r>
-      <w:r>
-        <w:rPr>
-          <w:rFonts w:ascii="Courier New" w:eastAsia="Times New Roman" w:hAnsi="Courier New" w:cs="Courier New"/>
-          <w:color w:val="000000"/>
-          <w:sz w:val="18"/>
-          <w:szCs w:val="18"/>
-        </w:rPr>
-        <w:t>;</w:t>
-      </w:r>
-      <w:r>
-        <w:rPr>
-          <w:rFonts w:ascii="Courier New" w:eastAsia="Times New Roman" w:hAnsi="Courier New" w:cs="Courier New"/>
-          <w:color w:val="000000"/>
-          <w:sz w:val="18"/>
-          <w:szCs w:val="18"/>
-        </w:rPr>
-        <w:br/>
-        <w:t xml:space="preserve">    </w:t>
-      </w:r>
-      <w:r>
-        <w:rPr>
-          <w:rFonts w:ascii="Courier New" w:eastAsia="Times New Roman" w:hAnsi="Courier New" w:cs="Courier New"/>
-          <w:b/>
-          <w:bCs/>
-          <w:color w:val="0000FF"/>
-          <w:sz w:val="18"/>
-          <w:szCs w:val="18"/>
-        </w:rPr>
-        <w:t>top</w:t>
-      </w:r>
-      <w:r>
-        <w:rPr>
-          <w:rFonts w:ascii="Courier New" w:eastAsia="Times New Roman" w:hAnsi="Courier New" w:cs="Courier New"/>
-          <w:color w:val="000000"/>
-          <w:sz w:val="18"/>
-          <w:szCs w:val="18"/>
-        </w:rPr>
-        <w:t xml:space="preserve">: </w:t>
-      </w:r>
-      <w:r>
-        <w:rPr>
-          <w:rFonts w:ascii="Courier New" w:eastAsia="Times New Roman" w:hAnsi="Courier New" w:cs="Courier New"/>
-          <w:color w:val="0000FF"/>
-          <w:sz w:val="18"/>
-          <w:szCs w:val="18"/>
-        </w:rPr>
-        <w:t>5</w:t>
-      </w:r>
-      <w:r>
-        <w:rPr>
-          <w:rFonts w:ascii="Courier New" w:eastAsia="Times New Roman" w:hAnsi="Courier New" w:cs="Courier New"/>
-          <w:b/>
-          <w:bCs/>
-          <w:color w:val="008000"/>
-          <w:sz w:val="18"/>
-          <w:szCs w:val="18"/>
-        </w:rPr>
-        <w:t>px</w:t>
-      </w:r>
-      <w:r>
-        <w:rPr>
-          <w:rFonts w:ascii="Courier New" w:eastAsia="Times New Roman" w:hAnsi="Courier New" w:cs="Courier New"/>
-          <w:color w:val="000000"/>
-          <w:sz w:val="18"/>
-          <w:szCs w:val="18"/>
-        </w:rPr>
-        <w:t>;</w:t>
-      </w:r>
-      <w:r>
-        <w:rPr>
-          <w:rFonts w:ascii="Courier New" w:eastAsia="Times New Roman" w:hAnsi="Courier New" w:cs="Courier New"/>
-          <w:color w:val="000000"/>
-          <w:sz w:val="18"/>
-          <w:szCs w:val="18"/>
-        </w:rPr>
-        <w:br/>
-        <w:t xml:space="preserve">    </w:t>
-      </w:r>
-      <w:r>
-        <w:rPr>
-          <w:rFonts w:ascii="Courier New" w:eastAsia="Times New Roman" w:hAnsi="Courier New" w:cs="Courier New"/>
-          <w:b/>
-          <w:bCs/>
-          <w:color w:val="0000FF"/>
-          <w:sz w:val="18"/>
-          <w:szCs w:val="18"/>
-        </w:rPr>
-        <w:t>left</w:t>
-      </w:r>
-      <w:r>
-        <w:rPr>
-          <w:rFonts w:ascii="Courier New" w:eastAsia="Times New Roman" w:hAnsi="Courier New" w:cs="Courier New"/>
-          <w:color w:val="000000"/>
-          <w:sz w:val="18"/>
-          <w:szCs w:val="18"/>
-        </w:rPr>
-        <w:t xml:space="preserve">: </w:t>
-      </w:r>
-      <w:r>
-        <w:rPr>
-          <w:rFonts w:ascii="Courier New" w:eastAsia="Times New Roman" w:hAnsi="Courier New" w:cs="Courier New"/>
-          <w:color w:val="0000FF"/>
-          <w:sz w:val="18"/>
-          <w:szCs w:val="18"/>
-        </w:rPr>
-        <w:t>10</w:t>
-      </w:r>
-      <w:r>
-        <w:rPr>
-          <w:rFonts w:ascii="Courier New" w:eastAsia="Times New Roman" w:hAnsi="Courier New" w:cs="Courier New"/>
-          <w:b/>
-          <w:bCs/>
-          <w:color w:val="008000"/>
-          <w:sz w:val="18"/>
-          <w:szCs w:val="18"/>
-        </w:rPr>
-        <w:t>px</w:t>
-      </w:r>
-      <w:r>
-        <w:rPr>
-          <w:rFonts w:ascii="Courier New" w:eastAsia="Times New Roman" w:hAnsi="Courier New" w:cs="Courier New"/>
-          <w:color w:val="000000"/>
-          <w:sz w:val="18"/>
-          <w:szCs w:val="18"/>
-        </w:rPr>
-        <w:t>;</w:t>
-      </w:r>
-      <w:r>
-        <w:rPr>
-          <w:rFonts w:ascii="Courier New" w:eastAsia="Times New Roman" w:hAnsi="Courier New" w:cs="Courier New"/>
-          <w:color w:val="000000"/>
-          <w:sz w:val="18"/>
-          <w:szCs w:val="18"/>
-        </w:rPr>
-        <w:br/>
-      </w:r>
-      <w:r>
-        <w:rPr>
-          <w:rFonts w:ascii="Courier New" w:eastAsia="Times New Roman" w:hAnsi="Courier New" w:cs="Courier New"/>
-          <w:color w:val="000000"/>
-          <w:sz w:val="18"/>
-          <w:szCs w:val="18"/>
-        </w:rPr>
-        <w:br/>
-        <w:t xml:space="preserve">    </w:t>
-      </w:r>
-      <w:r>
-        <w:rPr>
-          <w:rFonts w:ascii="Courier New" w:eastAsia="Times New Roman" w:hAnsi="Courier New" w:cs="Courier New"/>
-          <w:b/>
-          <w:bCs/>
-          <w:color w:val="0000FF"/>
-          <w:sz w:val="18"/>
-          <w:szCs w:val="18"/>
-        </w:rPr>
-        <w:t>cursor</w:t>
-      </w:r>
-      <w:r>
-        <w:rPr>
-          <w:rFonts w:ascii="Courier New" w:eastAsia="Times New Roman" w:hAnsi="Courier New" w:cs="Courier New"/>
-          <w:color w:val="000000"/>
-          <w:sz w:val="18"/>
-          <w:szCs w:val="18"/>
-        </w:rPr>
-        <w:t xml:space="preserve">: </w:t>
-      </w:r>
-      <w:r>
-        <w:rPr>
-          <w:rFonts w:ascii="Courier New" w:eastAsia="Times New Roman" w:hAnsi="Courier New" w:cs="Courier New"/>
-          <w:b/>
-          <w:bCs/>
-          <w:color w:val="008000"/>
-          <w:sz w:val="18"/>
-          <w:szCs w:val="18"/>
-        </w:rPr>
-        <w:t>pointer</w:t>
-      </w:r>
-      <w:r>
-        <w:rPr>
-          <w:rFonts w:ascii="Courier New" w:eastAsia="Times New Roman" w:hAnsi="Courier New" w:cs="Courier New"/>
-          <w:color w:val="000000"/>
-          <w:sz w:val="18"/>
-          <w:szCs w:val="18"/>
-        </w:rPr>
-        <w:t>;</w:t>
-      </w:r>
-      <w:r>
-        <w:rPr>
-          <w:rFonts w:ascii="Courier New" w:eastAsia="Times New Roman" w:hAnsi="Courier New" w:cs="Courier New"/>
-          <w:color w:val="000000"/>
-          <w:sz w:val="18"/>
-          <w:szCs w:val="18"/>
-        </w:rPr>
-        <w:br/>
-        <w:t xml:space="preserve">    </w:t>
-      </w:r>
-      <w:r>
-        <w:rPr>
-          <w:rFonts w:ascii="Courier New" w:eastAsia="Times New Roman" w:hAnsi="Courier New" w:cs="Courier New"/>
-          <w:b/>
-          <w:bCs/>
-          <w:color w:val="0000FF"/>
-          <w:sz w:val="18"/>
-          <w:szCs w:val="18"/>
-        </w:rPr>
-        <w:t>padding</w:t>
-      </w:r>
-      <w:r>
-        <w:rPr>
-          <w:rFonts w:ascii="Courier New" w:eastAsia="Times New Roman" w:hAnsi="Courier New" w:cs="Courier New"/>
-          <w:color w:val="000000"/>
-          <w:sz w:val="18"/>
-          <w:szCs w:val="18"/>
-        </w:rPr>
-        <w:t xml:space="preserve">: </w:t>
-      </w:r>
-      <w:r>
-        <w:rPr>
-          <w:rFonts w:ascii="Courier New" w:eastAsia="Times New Roman" w:hAnsi="Courier New" w:cs="Courier New"/>
-          <w:color w:val="0000FF"/>
-          <w:sz w:val="18"/>
-          <w:szCs w:val="18"/>
-        </w:rPr>
-        <w:t>12</w:t>
-      </w:r>
-      <w:r>
-        <w:rPr>
-          <w:rFonts w:ascii="Courier New" w:eastAsia="Times New Roman" w:hAnsi="Courier New" w:cs="Courier New"/>
-          <w:b/>
-          <w:bCs/>
-          <w:color w:val="008000"/>
-          <w:sz w:val="18"/>
-          <w:szCs w:val="18"/>
-        </w:rPr>
-        <w:t>px</w:t>
-      </w:r>
-      <w:r>
-        <w:rPr>
-          <w:rFonts w:ascii="Courier New" w:eastAsia="Times New Roman" w:hAnsi="Courier New" w:cs="Courier New"/>
-          <w:color w:val="000000"/>
-          <w:sz w:val="18"/>
-          <w:szCs w:val="18"/>
-        </w:rPr>
-        <w:t>;</w:t>
-      </w:r>
-      <w:r>
-        <w:rPr>
-          <w:rFonts w:ascii="Courier New" w:eastAsia="Times New Roman" w:hAnsi="Courier New" w:cs="Courier New"/>
-          <w:color w:val="000000"/>
-          <w:sz w:val="18"/>
-          <w:szCs w:val="18"/>
-        </w:rPr>
-        <w:br/>
-      </w:r>
-      <w:r>
-        <w:rPr>
-          <w:rFonts w:ascii="Courier New" w:eastAsia="Times New Roman" w:hAnsi="Courier New" w:cs="Courier New"/>
-          <w:color w:val="000000"/>
-          <w:sz w:val="18"/>
-          <w:szCs w:val="18"/>
-        </w:rPr>
-        <w:br/>
-      </w:r>
-      <w:r>
-        <w:rPr>
-          <w:rFonts w:ascii="Courier New" w:eastAsia="Times New Roman" w:hAnsi="Courier New" w:cs="Courier New"/>
-          <w:color w:val="000000"/>
-          <w:sz w:val="18"/>
-          <w:szCs w:val="18"/>
-        </w:rPr>
-        <w:br/>
-      </w:r>
-      <w:r>
-        <w:rPr>
-          <w:rFonts w:ascii="Courier New" w:eastAsia="Times New Roman" w:hAnsi="Courier New" w:cs="Courier New"/>
-          <w:color w:val="000000"/>
-          <w:sz w:val="18"/>
-          <w:szCs w:val="18"/>
-        </w:rPr>
-        <w:br/>
-      </w:r>
-      <w:r>
-        <w:rPr>
-          <w:rFonts w:ascii="Courier New" w:eastAsia="Times New Roman" w:hAnsi="Courier New" w:cs="Courier New"/>
-          <w:color w:val="000000"/>
-          <w:sz w:val="18"/>
-          <w:szCs w:val="18"/>
-        </w:rPr>
-        <w:br/>
-        <w:t>}</w:t>
-      </w:r>
-      <w:r>
-        <w:rPr>
-          <w:rFonts w:ascii="Courier New" w:eastAsia="Times New Roman" w:hAnsi="Courier New" w:cs="Courier New"/>
-          <w:color w:val="000000"/>
-          <w:sz w:val="18"/>
-          <w:szCs w:val="18"/>
-        </w:rPr>
-        <w:br/>
-      </w:r>
-      <w:proofErr w:type="spellStart"/>
-      <w:r>
-        <w:rPr>
-          <w:rFonts w:ascii="Courier New" w:eastAsia="Times New Roman" w:hAnsi="Courier New" w:cs="Courier New"/>
-          <w:b/>
-          <w:bCs/>
-          <w:color w:val="000080"/>
-          <w:sz w:val="18"/>
-          <w:szCs w:val="18"/>
-        </w:rPr>
-        <w:t>nav</w:t>
-      </w:r>
-      <w:proofErr w:type="spellEnd"/>
-      <w:r>
-        <w:rPr>
-          <w:rFonts w:ascii="Courier New" w:eastAsia="Times New Roman" w:hAnsi="Courier New" w:cs="Courier New"/>
-          <w:color w:val="000000"/>
-          <w:sz w:val="18"/>
-          <w:szCs w:val="18"/>
-        </w:rPr>
-        <w:t>{</w:t>
-      </w:r>
-      <w:r>
-        <w:rPr>
-          <w:rFonts w:ascii="Courier New" w:eastAsia="Times New Roman" w:hAnsi="Courier New" w:cs="Courier New"/>
-          <w:color w:val="000000"/>
-          <w:sz w:val="18"/>
-          <w:szCs w:val="18"/>
-        </w:rPr>
-        <w:br/>
-      </w:r>
-      <w:r>
-        <w:rPr>
-          <w:rFonts w:ascii="Courier New" w:eastAsia="Times New Roman" w:hAnsi="Courier New" w:cs="Courier New"/>
-          <w:color w:val="000000"/>
-          <w:sz w:val="18"/>
-          <w:szCs w:val="18"/>
-        </w:rPr>
-        <w:br/>
-        <w:t xml:space="preserve">    </w:t>
-      </w:r>
-      <w:proofErr w:type="spellStart"/>
-      <w:r>
-        <w:rPr>
-          <w:rFonts w:ascii="Courier New" w:eastAsia="Times New Roman" w:hAnsi="Courier New" w:cs="Courier New"/>
-          <w:b/>
-          <w:bCs/>
-          <w:color w:val="0000FF"/>
-          <w:sz w:val="18"/>
-          <w:szCs w:val="18"/>
-        </w:rPr>
-        <w:t>dispaly</w:t>
-      </w:r>
-      <w:r>
-        <w:rPr>
-          <w:rFonts w:ascii="Courier New" w:eastAsia="Times New Roman" w:hAnsi="Courier New" w:cs="Courier New"/>
-          <w:color w:val="000000"/>
-          <w:sz w:val="18"/>
-          <w:szCs w:val="18"/>
-        </w:rPr>
-        <w:t>:</w:t>
-      </w:r>
-      <w:r>
-        <w:rPr>
-          <w:rFonts w:ascii="Courier New" w:eastAsia="Times New Roman" w:hAnsi="Courier New" w:cs="Courier New"/>
-          <w:b/>
-          <w:bCs/>
-          <w:color w:val="008000"/>
-          <w:sz w:val="18"/>
-          <w:szCs w:val="18"/>
-        </w:rPr>
-        <w:t>flex</w:t>
-      </w:r>
-      <w:proofErr w:type="spellEnd"/>
-      <w:r>
-        <w:rPr>
-          <w:rFonts w:ascii="Courier New" w:eastAsia="Times New Roman" w:hAnsi="Courier New" w:cs="Courier New"/>
-          <w:color w:val="000000"/>
-          <w:sz w:val="18"/>
-          <w:szCs w:val="18"/>
-        </w:rPr>
-        <w:t>;</w:t>
-      </w:r>
-      <w:r>
-        <w:rPr>
-          <w:rFonts w:ascii="Courier New" w:eastAsia="Times New Roman" w:hAnsi="Courier New" w:cs="Courier New"/>
-          <w:color w:val="000000"/>
-          <w:sz w:val="18"/>
-          <w:szCs w:val="18"/>
-        </w:rPr>
-        <w:br/>
-        <w:t xml:space="preserve">    </w:t>
-      </w:r>
-      <w:r>
-        <w:rPr>
-          <w:rFonts w:ascii="Courier New" w:eastAsia="Times New Roman" w:hAnsi="Courier New" w:cs="Courier New"/>
-          <w:b/>
-          <w:bCs/>
-          <w:color w:val="0000FF"/>
-          <w:sz w:val="18"/>
-          <w:szCs w:val="18"/>
-        </w:rPr>
-        <w:t>flex-wrap</w:t>
-      </w:r>
-      <w:r>
-        <w:rPr>
-          <w:rFonts w:ascii="Courier New" w:eastAsia="Times New Roman" w:hAnsi="Courier New" w:cs="Courier New"/>
-          <w:color w:val="000000"/>
-          <w:sz w:val="18"/>
-          <w:szCs w:val="18"/>
-        </w:rPr>
-        <w:t xml:space="preserve">: </w:t>
-      </w:r>
-      <w:r>
-        <w:rPr>
-          <w:rFonts w:ascii="Courier New" w:eastAsia="Times New Roman" w:hAnsi="Courier New" w:cs="Courier New"/>
-          <w:b/>
-          <w:bCs/>
-          <w:color w:val="008000"/>
-          <w:sz w:val="18"/>
-          <w:szCs w:val="18"/>
-        </w:rPr>
-        <w:t>wrap</w:t>
-      </w:r>
-      <w:r>
-        <w:rPr>
-          <w:rFonts w:ascii="Courier New" w:eastAsia="Times New Roman" w:hAnsi="Courier New" w:cs="Courier New"/>
-          <w:color w:val="000000"/>
-          <w:sz w:val="18"/>
-          <w:szCs w:val="18"/>
-        </w:rPr>
-        <w:t>;</w:t>
-      </w:r>
-      <w:r>
-        <w:rPr>
-          <w:rFonts w:ascii="Courier New" w:eastAsia="Times New Roman" w:hAnsi="Courier New" w:cs="Courier New"/>
-          <w:color w:val="000000"/>
-          <w:sz w:val="18"/>
-          <w:szCs w:val="18"/>
-        </w:rPr>
-        <w:br/>
-        <w:t xml:space="preserve">   </w:t>
-      </w:r>
-      <w:r>
-        <w:rPr>
-          <w:rFonts w:ascii="Courier New" w:eastAsia="Times New Roman" w:hAnsi="Courier New" w:cs="Courier New"/>
-          <w:b/>
-          <w:bCs/>
-          <w:color w:val="0000FF"/>
-          <w:sz w:val="18"/>
-          <w:szCs w:val="18"/>
-        </w:rPr>
-        <w:t>background-color</w:t>
-      </w:r>
-      <w:r>
-        <w:rPr>
-          <w:rFonts w:ascii="Courier New" w:eastAsia="Times New Roman" w:hAnsi="Courier New" w:cs="Courier New"/>
-          <w:color w:val="000000"/>
-          <w:sz w:val="18"/>
-          <w:szCs w:val="18"/>
-        </w:rPr>
-        <w:t xml:space="preserve">: </w:t>
-      </w:r>
-      <w:proofErr w:type="spellStart"/>
-      <w:r>
-        <w:rPr>
-          <w:rFonts w:ascii="Courier New" w:eastAsia="Times New Roman" w:hAnsi="Courier New" w:cs="Courier New"/>
-          <w:b/>
-          <w:bCs/>
-          <w:color w:val="008000"/>
-          <w:sz w:val="18"/>
-          <w:szCs w:val="18"/>
-        </w:rPr>
-        <w:t>antiquewhite</w:t>
-      </w:r>
-      <w:proofErr w:type="spellEnd"/>
-      <w:r>
-        <w:rPr>
-          <w:rFonts w:ascii="Courier New" w:eastAsia="Times New Roman" w:hAnsi="Courier New" w:cs="Courier New"/>
-          <w:color w:val="000000"/>
-          <w:sz w:val="18"/>
-          <w:szCs w:val="18"/>
-        </w:rPr>
-        <w:t>;</w:t>
-      </w:r>
-      <w:r>
-        <w:rPr>
-          <w:rFonts w:ascii="Courier New" w:eastAsia="Times New Roman" w:hAnsi="Courier New" w:cs="Courier New"/>
-          <w:color w:val="000000"/>
-          <w:sz w:val="18"/>
-          <w:szCs w:val="18"/>
-        </w:rPr>
-        <w:br/>
-      </w:r>
-      <w:r>
-        <w:rPr>
-          <w:rFonts w:ascii="Courier New" w:eastAsia="Times New Roman" w:hAnsi="Courier New" w:cs="Courier New"/>
-          <w:color w:val="000000"/>
-          <w:sz w:val="18"/>
-          <w:szCs w:val="18"/>
-        </w:rPr>
-        <w:br/>
-      </w:r>
-      <w:r>
-        <w:rPr>
-          <w:rFonts w:ascii="Courier New" w:eastAsia="Times New Roman" w:hAnsi="Courier New" w:cs="Courier New"/>
-          <w:color w:val="000000"/>
-          <w:sz w:val="18"/>
-          <w:szCs w:val="18"/>
-        </w:rPr>
-        <w:br/>
-        <w:t xml:space="preserve">    </w:t>
-      </w:r>
-      <w:r>
-        <w:rPr>
-          <w:rFonts w:ascii="Courier New" w:eastAsia="Times New Roman" w:hAnsi="Courier New" w:cs="Courier New"/>
-          <w:b/>
-          <w:bCs/>
-          <w:color w:val="0000FF"/>
-          <w:sz w:val="18"/>
-          <w:szCs w:val="18"/>
-        </w:rPr>
-        <w:t>padding</w:t>
-      </w:r>
-      <w:r>
-        <w:rPr>
-          <w:rFonts w:ascii="Courier New" w:eastAsia="Times New Roman" w:hAnsi="Courier New" w:cs="Courier New"/>
-          <w:color w:val="000000"/>
-          <w:sz w:val="18"/>
-          <w:szCs w:val="18"/>
-        </w:rPr>
-        <w:t xml:space="preserve">: </w:t>
-      </w:r>
-      <w:r>
-        <w:rPr>
-          <w:rFonts w:ascii="Courier New" w:eastAsia="Times New Roman" w:hAnsi="Courier New" w:cs="Courier New"/>
-          <w:color w:val="0000FF"/>
-          <w:sz w:val="18"/>
-          <w:szCs w:val="18"/>
-        </w:rPr>
-        <w:t>0 16</w:t>
-      </w:r>
-      <w:r>
-        <w:rPr>
-          <w:rFonts w:ascii="Courier New" w:eastAsia="Times New Roman" w:hAnsi="Courier New" w:cs="Courier New"/>
-          <w:b/>
-          <w:bCs/>
-          <w:color w:val="008000"/>
-          <w:sz w:val="18"/>
-          <w:szCs w:val="18"/>
-        </w:rPr>
-        <w:t>px</w:t>
-      </w:r>
-      <w:r>
-        <w:rPr>
-          <w:rFonts w:ascii="Courier New" w:eastAsia="Times New Roman" w:hAnsi="Courier New" w:cs="Courier New"/>
-          <w:color w:val="000000"/>
-          <w:sz w:val="18"/>
-          <w:szCs w:val="18"/>
-        </w:rPr>
-        <w:t>;</w:t>
-      </w:r>
-      <w:r>
-        <w:rPr>
-          <w:rFonts w:ascii="Courier New" w:eastAsia="Times New Roman" w:hAnsi="Courier New" w:cs="Courier New"/>
-          <w:color w:val="000000"/>
-          <w:sz w:val="18"/>
-          <w:szCs w:val="18"/>
-        </w:rPr>
-        <w:br/>
-      </w:r>
-      <w:r>
-        <w:rPr>
-          <w:rFonts w:ascii="Courier New" w:eastAsia="Times New Roman" w:hAnsi="Courier New" w:cs="Courier New"/>
-          <w:color w:val="000000"/>
-          <w:sz w:val="18"/>
-          <w:szCs w:val="18"/>
-        </w:rPr>
-        <w:br/>
-      </w:r>
-      <w:r>
-        <w:rPr>
-          <w:rFonts w:ascii="Courier New" w:eastAsia="Times New Roman" w:hAnsi="Courier New" w:cs="Courier New"/>
-          <w:color w:val="000000"/>
-          <w:sz w:val="18"/>
-          <w:szCs w:val="18"/>
-        </w:rPr>
-        <w:br/>
-        <w:t>}</w:t>
-      </w:r>
-      <w:r>
-        <w:rPr>
-          <w:rFonts w:ascii="Courier New" w:eastAsia="Times New Roman" w:hAnsi="Courier New" w:cs="Courier New"/>
-          <w:color w:val="000000"/>
-          <w:sz w:val="18"/>
-          <w:szCs w:val="18"/>
-        </w:rPr>
-        <w:br/>
-      </w:r>
-      <w:r>
-        <w:rPr>
-          <w:rFonts w:ascii="Courier New" w:eastAsia="Times New Roman" w:hAnsi="Courier New" w:cs="Courier New"/>
-          <w:color w:val="000000"/>
-          <w:sz w:val="18"/>
-          <w:szCs w:val="18"/>
-        </w:rPr>
-        <w:br/>
-      </w:r>
-      <w:proofErr w:type="spellStart"/>
-      <w:r>
-        <w:rPr>
-          <w:rFonts w:ascii="Courier New" w:eastAsia="Times New Roman" w:hAnsi="Courier New" w:cs="Courier New"/>
-          <w:b/>
-          <w:bCs/>
-          <w:color w:val="000080"/>
-          <w:sz w:val="18"/>
-          <w:szCs w:val="18"/>
-        </w:rPr>
-        <w:t>nav</w:t>
-      </w:r>
-      <w:proofErr w:type="spellEnd"/>
-      <w:r>
-        <w:rPr>
-          <w:rFonts w:ascii="Courier New" w:eastAsia="Times New Roman" w:hAnsi="Courier New" w:cs="Courier New"/>
-          <w:b/>
-          <w:bCs/>
-          <w:color w:val="000080"/>
-          <w:sz w:val="18"/>
-          <w:szCs w:val="18"/>
-        </w:rPr>
-        <w:t xml:space="preserve"> </w:t>
-      </w:r>
-      <w:proofErr w:type="spellStart"/>
-      <w:r>
-        <w:rPr>
-          <w:rFonts w:ascii="Courier New" w:eastAsia="Times New Roman" w:hAnsi="Courier New" w:cs="Courier New"/>
-          <w:b/>
-          <w:bCs/>
-          <w:color w:val="000080"/>
-          <w:sz w:val="18"/>
-          <w:szCs w:val="18"/>
-        </w:rPr>
-        <w:t>img</w:t>
-      </w:r>
-      <w:proofErr w:type="spellEnd"/>
-      <w:r>
-        <w:rPr>
-          <w:rFonts w:ascii="Courier New" w:eastAsia="Times New Roman" w:hAnsi="Courier New" w:cs="Courier New"/>
-          <w:color w:val="000000"/>
-          <w:sz w:val="18"/>
-          <w:szCs w:val="18"/>
-        </w:rPr>
-        <w:t>{</w:t>
-      </w:r>
-      <w:r>
-        <w:rPr>
-          <w:rFonts w:ascii="Courier New" w:eastAsia="Times New Roman" w:hAnsi="Courier New" w:cs="Courier New"/>
-          <w:color w:val="000000"/>
-          <w:sz w:val="18"/>
-          <w:szCs w:val="18"/>
-        </w:rPr>
-        <w:br/>
-      </w:r>
-      <w:r>
-        <w:rPr>
-          <w:rFonts w:ascii="Courier New" w:eastAsia="Times New Roman" w:hAnsi="Courier New" w:cs="Courier New"/>
-          <w:color w:val="000000"/>
-          <w:sz w:val="18"/>
-          <w:szCs w:val="18"/>
-        </w:rPr>
-        <w:br/>
-        <w:t xml:space="preserve">    </w:t>
-      </w:r>
-      <w:r>
-        <w:rPr>
-          <w:rFonts w:ascii="Courier New" w:eastAsia="Times New Roman" w:hAnsi="Courier New" w:cs="Courier New"/>
-          <w:b/>
-          <w:bCs/>
-          <w:color w:val="0000FF"/>
-          <w:sz w:val="18"/>
-          <w:szCs w:val="18"/>
-        </w:rPr>
-        <w:t>width</w:t>
-      </w:r>
-      <w:r>
-        <w:rPr>
-          <w:rFonts w:ascii="Courier New" w:eastAsia="Times New Roman" w:hAnsi="Courier New" w:cs="Courier New"/>
-          <w:color w:val="000000"/>
-          <w:sz w:val="18"/>
-          <w:szCs w:val="18"/>
-        </w:rPr>
-        <w:t>:</w:t>
-      </w:r>
-      <w:r>
-        <w:rPr>
-          <w:rFonts w:ascii="Courier New" w:eastAsia="Times New Roman" w:hAnsi="Courier New" w:cs="Courier New"/>
-          <w:color w:val="0000FF"/>
-          <w:sz w:val="18"/>
-          <w:szCs w:val="18"/>
-        </w:rPr>
-        <w:t>200</w:t>
-      </w:r>
-      <w:r>
-        <w:rPr>
-          <w:rFonts w:ascii="Courier New" w:eastAsia="Times New Roman" w:hAnsi="Courier New" w:cs="Courier New"/>
-          <w:b/>
-          <w:bCs/>
-          <w:color w:val="008000"/>
-          <w:sz w:val="18"/>
-          <w:szCs w:val="18"/>
-        </w:rPr>
-        <w:t>px</w:t>
-      </w:r>
-      <w:r>
-        <w:rPr>
-          <w:rFonts w:ascii="Courier New" w:eastAsia="Times New Roman" w:hAnsi="Courier New" w:cs="Courier New"/>
-          <w:color w:val="000000"/>
-          <w:sz w:val="18"/>
-          <w:szCs w:val="18"/>
-        </w:rPr>
-        <w:t>;</w:t>
-      </w:r>
-      <w:r>
-        <w:rPr>
-          <w:rFonts w:ascii="Courier New" w:eastAsia="Times New Roman" w:hAnsi="Courier New" w:cs="Courier New"/>
-          <w:color w:val="000000"/>
-          <w:sz w:val="18"/>
-          <w:szCs w:val="18"/>
-        </w:rPr>
-        <w:br/>
-        <w:t xml:space="preserve">    </w:t>
-      </w:r>
-      <w:r>
-        <w:rPr>
-          <w:rFonts w:ascii="Courier New" w:eastAsia="Times New Roman" w:hAnsi="Courier New" w:cs="Courier New"/>
-          <w:b/>
-          <w:bCs/>
-          <w:color w:val="0000FF"/>
-          <w:sz w:val="18"/>
-          <w:szCs w:val="18"/>
-        </w:rPr>
-        <w:t>height</w:t>
-      </w:r>
-      <w:r>
-        <w:rPr>
-          <w:rFonts w:ascii="Courier New" w:eastAsia="Times New Roman" w:hAnsi="Courier New" w:cs="Courier New"/>
-          <w:color w:val="000000"/>
-          <w:sz w:val="18"/>
-          <w:szCs w:val="18"/>
-        </w:rPr>
-        <w:t>:</w:t>
-      </w:r>
-      <w:r>
-        <w:rPr>
-          <w:rFonts w:ascii="Courier New" w:eastAsia="Times New Roman" w:hAnsi="Courier New" w:cs="Courier New"/>
-          <w:color w:val="0000FF"/>
-          <w:sz w:val="18"/>
-          <w:szCs w:val="18"/>
-        </w:rPr>
-        <w:t>200</w:t>
-      </w:r>
-      <w:r>
-        <w:rPr>
-          <w:rFonts w:ascii="Courier New" w:eastAsia="Times New Roman" w:hAnsi="Courier New" w:cs="Courier New"/>
-          <w:b/>
-          <w:bCs/>
-          <w:color w:val="008000"/>
-          <w:sz w:val="18"/>
-          <w:szCs w:val="18"/>
-        </w:rPr>
-        <w:t>px</w:t>
-      </w:r>
-      <w:r>
-        <w:rPr>
-          <w:rFonts w:ascii="Courier New" w:eastAsia="Times New Roman" w:hAnsi="Courier New" w:cs="Courier New"/>
-          <w:color w:val="000000"/>
-          <w:sz w:val="18"/>
-          <w:szCs w:val="18"/>
-        </w:rPr>
-        <w:t>;</w:t>
-      </w:r>
-      <w:r>
-        <w:rPr>
-          <w:rFonts w:ascii="Courier New" w:eastAsia="Times New Roman" w:hAnsi="Courier New" w:cs="Courier New"/>
-          <w:color w:val="000000"/>
-          <w:sz w:val="18"/>
-          <w:szCs w:val="18"/>
-        </w:rPr>
-        <w:br/>
-        <w:t xml:space="preserve">    </w:t>
-      </w:r>
-      <w:r>
-        <w:rPr>
-          <w:rFonts w:ascii="Courier New" w:eastAsia="Times New Roman" w:hAnsi="Courier New" w:cs="Courier New"/>
-          <w:b/>
-          <w:bCs/>
-          <w:color w:val="0000FF"/>
-          <w:sz w:val="18"/>
-          <w:szCs w:val="18"/>
-        </w:rPr>
-        <w:t>margin-left</w:t>
-      </w:r>
-      <w:r>
-        <w:rPr>
-          <w:rFonts w:ascii="Courier New" w:eastAsia="Times New Roman" w:hAnsi="Courier New" w:cs="Courier New"/>
-          <w:color w:val="000000"/>
-          <w:sz w:val="18"/>
-          <w:szCs w:val="18"/>
-        </w:rPr>
-        <w:t xml:space="preserve">: </w:t>
-      </w:r>
-      <w:r>
-        <w:rPr>
-          <w:rFonts w:ascii="Courier New" w:eastAsia="Times New Roman" w:hAnsi="Courier New" w:cs="Courier New"/>
-          <w:color w:val="0000FF"/>
-          <w:sz w:val="18"/>
-          <w:szCs w:val="18"/>
-        </w:rPr>
-        <w:t>42</w:t>
-      </w:r>
-      <w:r>
-        <w:rPr>
-          <w:rFonts w:ascii="Courier New" w:eastAsia="Times New Roman" w:hAnsi="Courier New" w:cs="Courier New"/>
-          <w:b/>
-          <w:bCs/>
-          <w:color w:val="008000"/>
-          <w:sz w:val="18"/>
-          <w:szCs w:val="18"/>
-        </w:rPr>
-        <w:t>px</w:t>
-      </w:r>
-      <w:r>
-        <w:rPr>
-          <w:rFonts w:ascii="Courier New" w:eastAsia="Times New Roman" w:hAnsi="Courier New" w:cs="Courier New"/>
-          <w:color w:val="000000"/>
-          <w:sz w:val="18"/>
-          <w:szCs w:val="18"/>
-        </w:rPr>
-        <w:t>;</w:t>
-      </w:r>
-      <w:r>
-        <w:rPr>
-          <w:rFonts w:ascii="Courier New" w:eastAsia="Times New Roman" w:hAnsi="Courier New" w:cs="Courier New"/>
-          <w:color w:val="000000"/>
-          <w:sz w:val="18"/>
-          <w:szCs w:val="18"/>
-        </w:rPr>
-        <w:br/>
-        <w:t xml:space="preserve">    </w:t>
-      </w:r>
-      <w:r>
-        <w:rPr>
-          <w:rFonts w:ascii="Courier New" w:eastAsia="Times New Roman" w:hAnsi="Courier New" w:cs="Courier New"/>
-          <w:b/>
-          <w:bCs/>
-          <w:color w:val="0000FF"/>
-          <w:sz w:val="18"/>
-          <w:szCs w:val="18"/>
-        </w:rPr>
-        <w:t>margin-bottom</w:t>
-      </w:r>
-      <w:r>
-        <w:rPr>
-          <w:rFonts w:ascii="Courier New" w:eastAsia="Times New Roman" w:hAnsi="Courier New" w:cs="Courier New"/>
-          <w:color w:val="000000"/>
-          <w:sz w:val="18"/>
-          <w:szCs w:val="18"/>
-        </w:rPr>
-        <w:t xml:space="preserve">: </w:t>
-      </w:r>
-      <w:r>
-        <w:rPr>
-          <w:rFonts w:ascii="Courier New" w:eastAsia="Times New Roman" w:hAnsi="Courier New" w:cs="Courier New"/>
-          <w:color w:val="0000FF"/>
-          <w:sz w:val="18"/>
-          <w:szCs w:val="18"/>
-        </w:rPr>
-        <w:t>200</w:t>
-      </w:r>
-      <w:r>
-        <w:rPr>
-          <w:rFonts w:ascii="Courier New" w:eastAsia="Times New Roman" w:hAnsi="Courier New" w:cs="Courier New"/>
-          <w:b/>
-          <w:bCs/>
-          <w:color w:val="008000"/>
-          <w:sz w:val="18"/>
-          <w:szCs w:val="18"/>
-        </w:rPr>
-        <w:t>px</w:t>
-      </w:r>
-      <w:r>
-        <w:rPr>
-          <w:rFonts w:ascii="Courier New" w:eastAsia="Times New Roman" w:hAnsi="Courier New" w:cs="Courier New"/>
-          <w:color w:val="000000"/>
-          <w:sz w:val="18"/>
-          <w:szCs w:val="18"/>
-        </w:rPr>
-        <w:t>;</w:t>
-      </w:r>
-      <w:r>
-        <w:rPr>
-          <w:rFonts w:ascii="Courier New" w:eastAsia="Times New Roman" w:hAnsi="Courier New" w:cs="Courier New"/>
-          <w:color w:val="000000"/>
-          <w:sz w:val="18"/>
-          <w:szCs w:val="18"/>
-        </w:rPr>
-        <w:br/>
-        <w:t xml:space="preserve">    </w:t>
-      </w:r>
-      <w:r>
-        <w:rPr>
-          <w:rFonts w:ascii="Courier New" w:eastAsia="Times New Roman" w:hAnsi="Courier New" w:cs="Courier New"/>
-          <w:b/>
-          <w:bCs/>
-          <w:color w:val="0000FF"/>
-          <w:sz w:val="18"/>
-          <w:szCs w:val="18"/>
-        </w:rPr>
-        <w:t>flex</w:t>
-      </w:r>
-      <w:r>
-        <w:rPr>
-          <w:rFonts w:ascii="Courier New" w:eastAsia="Times New Roman" w:hAnsi="Courier New" w:cs="Courier New"/>
-          <w:color w:val="000000"/>
-          <w:sz w:val="18"/>
-          <w:szCs w:val="18"/>
-        </w:rPr>
-        <w:t xml:space="preserve">: </w:t>
-      </w:r>
-      <w:r>
-        <w:rPr>
-          <w:rFonts w:ascii="Courier New" w:eastAsia="Times New Roman" w:hAnsi="Courier New" w:cs="Courier New"/>
-          <w:color w:val="0000FF"/>
-          <w:sz w:val="18"/>
-          <w:szCs w:val="18"/>
-        </w:rPr>
-        <w:t>200</w:t>
-      </w:r>
-      <w:r>
-        <w:rPr>
-          <w:rFonts w:ascii="Courier New" w:eastAsia="Times New Roman" w:hAnsi="Courier New" w:cs="Courier New"/>
-          <w:b/>
-          <w:bCs/>
-          <w:color w:val="008000"/>
-          <w:sz w:val="18"/>
-          <w:szCs w:val="18"/>
-        </w:rPr>
-        <w:t>px</w:t>
-      </w:r>
-      <w:r>
-        <w:rPr>
-          <w:rFonts w:ascii="Courier New" w:eastAsia="Times New Roman" w:hAnsi="Courier New" w:cs="Courier New"/>
-          <w:color w:val="000000"/>
-          <w:sz w:val="18"/>
-          <w:szCs w:val="18"/>
-        </w:rPr>
-        <w:t>;</w:t>
-      </w:r>
-      <w:r>
-        <w:rPr>
-          <w:rFonts w:ascii="Courier New" w:eastAsia="Times New Roman" w:hAnsi="Courier New" w:cs="Courier New"/>
-          <w:color w:val="000000"/>
-          <w:sz w:val="18"/>
-          <w:szCs w:val="18"/>
-        </w:rPr>
-        <w:br/>
-        <w:t>}</w:t>
-      </w:r>
-      <w:r>
-        <w:rPr>
-          <w:rFonts w:ascii="Courier New" w:eastAsia="Times New Roman" w:hAnsi="Courier New" w:cs="Courier New"/>
-          <w:color w:val="000000"/>
-          <w:sz w:val="18"/>
-          <w:szCs w:val="18"/>
-        </w:rPr>
-        <w:br/>
-      </w:r>
-      <w:r>
-        <w:rPr>
-          <w:rFonts w:ascii="Courier New" w:eastAsia="Times New Roman" w:hAnsi="Courier New" w:cs="Courier New"/>
-          <w:color w:val="000000"/>
-          <w:sz w:val="18"/>
-          <w:szCs w:val="18"/>
-        </w:rPr>
-        <w:br/>
-      </w:r>
-      <w:r>
-        <w:rPr>
-          <w:rFonts w:ascii="Courier New" w:eastAsia="Times New Roman" w:hAnsi="Courier New" w:cs="Courier New"/>
-          <w:color w:val="000000"/>
-          <w:sz w:val="18"/>
-          <w:szCs w:val="18"/>
-        </w:rPr>
-        <w:br/>
-      </w:r>
-      <w:r>
-        <w:rPr>
-          <w:rFonts w:ascii="Courier New" w:eastAsia="Times New Roman" w:hAnsi="Courier New" w:cs="Courier New"/>
-          <w:color w:val="000000"/>
-          <w:sz w:val="18"/>
-          <w:szCs w:val="18"/>
-        </w:rPr>
-        <w:br/>
-      </w:r>
-      <w:proofErr w:type="spellStart"/>
-      <w:r>
-        <w:rPr>
-          <w:rFonts w:ascii="Courier New" w:eastAsia="Times New Roman" w:hAnsi="Courier New" w:cs="Courier New"/>
-          <w:b/>
-          <w:bCs/>
-          <w:color w:val="000080"/>
-          <w:sz w:val="18"/>
-          <w:szCs w:val="18"/>
-        </w:rPr>
-        <w:t>nav</w:t>
-      </w:r>
-      <w:proofErr w:type="spellEnd"/>
-      <w:r>
-        <w:rPr>
-          <w:rFonts w:ascii="Courier New" w:eastAsia="Times New Roman" w:hAnsi="Courier New" w:cs="Courier New"/>
-          <w:b/>
-          <w:bCs/>
-          <w:color w:val="000080"/>
-          <w:sz w:val="18"/>
-          <w:szCs w:val="18"/>
-        </w:rPr>
-        <w:t xml:space="preserve"> </w:t>
-      </w:r>
-      <w:proofErr w:type="spellStart"/>
-      <w:r>
-        <w:rPr>
-          <w:rFonts w:ascii="Courier New" w:eastAsia="Times New Roman" w:hAnsi="Courier New" w:cs="Courier New"/>
-          <w:b/>
-          <w:bCs/>
-          <w:color w:val="000080"/>
-          <w:sz w:val="18"/>
-          <w:szCs w:val="18"/>
-        </w:rPr>
-        <w:t>ul</w:t>
-      </w:r>
-      <w:proofErr w:type="spellEnd"/>
-      <w:r>
-        <w:rPr>
-          <w:rFonts w:ascii="Courier New" w:eastAsia="Times New Roman" w:hAnsi="Courier New" w:cs="Courier New"/>
-          <w:b/>
-          <w:bCs/>
-          <w:color w:val="000080"/>
-          <w:sz w:val="18"/>
-          <w:szCs w:val="18"/>
-        </w:rPr>
-        <w:t xml:space="preserve">  </w:t>
-      </w:r>
-      <w:r>
-        <w:rPr>
-          <w:rFonts w:ascii="Courier New" w:eastAsia="Times New Roman" w:hAnsi="Courier New" w:cs="Courier New"/>
-          <w:color w:val="000000"/>
-          <w:sz w:val="18"/>
-          <w:szCs w:val="18"/>
-        </w:rPr>
-        <w:t>{</w:t>
-      </w:r>
-      <w:r>
-        <w:rPr>
-          <w:rFonts w:ascii="Courier New" w:eastAsia="Times New Roman" w:hAnsi="Courier New" w:cs="Courier New"/>
-          <w:color w:val="000000"/>
-          <w:sz w:val="18"/>
-          <w:szCs w:val="18"/>
-        </w:rPr>
-        <w:br/>
-      </w:r>
-      <w:r>
-        <w:rPr>
-          <w:rFonts w:ascii="Courier New" w:eastAsia="Times New Roman" w:hAnsi="Courier New" w:cs="Courier New"/>
-          <w:color w:val="000000"/>
-          <w:sz w:val="18"/>
-          <w:szCs w:val="18"/>
-        </w:rPr>
-        <w:br/>
-        <w:t xml:space="preserve">    </w:t>
-      </w:r>
-      <w:r>
-        <w:rPr>
-          <w:rFonts w:ascii="Courier New" w:eastAsia="Times New Roman" w:hAnsi="Courier New" w:cs="Courier New"/>
-          <w:b/>
-          <w:bCs/>
-          <w:color w:val="0000FF"/>
-          <w:sz w:val="18"/>
-          <w:szCs w:val="18"/>
-        </w:rPr>
-        <w:t>width</w:t>
-      </w:r>
-      <w:r>
-        <w:rPr>
-          <w:rFonts w:ascii="Courier New" w:eastAsia="Times New Roman" w:hAnsi="Courier New" w:cs="Courier New"/>
-          <w:color w:val="000000"/>
-          <w:sz w:val="18"/>
-          <w:szCs w:val="18"/>
-        </w:rPr>
-        <w:t>:</w:t>
-      </w:r>
-      <w:r>
-        <w:rPr>
-          <w:rFonts w:ascii="Courier New" w:eastAsia="Times New Roman" w:hAnsi="Courier New" w:cs="Courier New"/>
-          <w:color w:val="0000FF"/>
-          <w:sz w:val="18"/>
-          <w:szCs w:val="18"/>
-        </w:rPr>
-        <w:t>200</w:t>
-      </w:r>
-      <w:r>
-        <w:rPr>
-          <w:rFonts w:ascii="Courier New" w:eastAsia="Times New Roman" w:hAnsi="Courier New" w:cs="Courier New"/>
-          <w:b/>
-          <w:bCs/>
-          <w:color w:val="008000"/>
-          <w:sz w:val="18"/>
-          <w:szCs w:val="18"/>
-        </w:rPr>
-        <w:t>px</w:t>
-      </w:r>
-      <w:r>
-        <w:rPr>
-          <w:rFonts w:ascii="Courier New" w:eastAsia="Times New Roman" w:hAnsi="Courier New" w:cs="Courier New"/>
-          <w:color w:val="000000"/>
-          <w:sz w:val="18"/>
-          <w:szCs w:val="18"/>
-        </w:rPr>
-        <w:t>;</w:t>
-      </w:r>
-      <w:r>
-        <w:rPr>
-          <w:rFonts w:ascii="Courier New" w:eastAsia="Times New Roman" w:hAnsi="Courier New" w:cs="Courier New"/>
-          <w:color w:val="000000"/>
-          <w:sz w:val="18"/>
-          <w:szCs w:val="18"/>
-        </w:rPr>
-        <w:br/>
-      </w:r>
-      <w:r>
-        <w:rPr>
-          <w:rFonts w:ascii="Courier New" w:eastAsia="Times New Roman" w:hAnsi="Courier New" w:cs="Courier New"/>
-          <w:color w:val="000000"/>
-          <w:sz w:val="18"/>
-          <w:szCs w:val="18"/>
-        </w:rPr>
-        <w:br/>
-      </w:r>
-      <w:r>
-        <w:rPr>
-          <w:rFonts w:ascii="Courier New" w:eastAsia="Times New Roman" w:hAnsi="Courier New" w:cs="Courier New"/>
-          <w:color w:val="000000"/>
-          <w:sz w:val="18"/>
-          <w:szCs w:val="18"/>
-        </w:rPr>
-        <w:br/>
-        <w:t xml:space="preserve">    </w:t>
-      </w:r>
-      <w:r>
-        <w:rPr>
-          <w:rFonts w:ascii="Courier New" w:eastAsia="Times New Roman" w:hAnsi="Courier New" w:cs="Courier New"/>
-          <w:b/>
-          <w:bCs/>
-          <w:color w:val="0000FF"/>
-          <w:sz w:val="18"/>
-          <w:szCs w:val="18"/>
-        </w:rPr>
-        <w:t>margin-top</w:t>
-      </w:r>
-      <w:r>
-        <w:rPr>
-          <w:rFonts w:ascii="Courier New" w:eastAsia="Times New Roman" w:hAnsi="Courier New" w:cs="Courier New"/>
-          <w:color w:val="000000"/>
-          <w:sz w:val="18"/>
-          <w:szCs w:val="18"/>
-        </w:rPr>
-        <w:t>:</w:t>
-      </w:r>
-      <w:r>
-        <w:rPr>
-          <w:rFonts w:ascii="Courier New" w:eastAsia="Times New Roman" w:hAnsi="Courier New" w:cs="Courier New"/>
-          <w:color w:val="0000FF"/>
-          <w:sz w:val="18"/>
-          <w:szCs w:val="18"/>
-        </w:rPr>
-        <w:t>400</w:t>
-      </w:r>
-      <w:r>
-        <w:rPr>
-          <w:rFonts w:ascii="Courier New" w:eastAsia="Times New Roman" w:hAnsi="Courier New" w:cs="Courier New"/>
-          <w:b/>
-          <w:bCs/>
-          <w:color w:val="008000"/>
-          <w:sz w:val="18"/>
-          <w:szCs w:val="18"/>
-        </w:rPr>
-        <w:t>px</w:t>
-      </w:r>
-      <w:r>
-        <w:rPr>
-          <w:rFonts w:ascii="Courier New" w:eastAsia="Times New Roman" w:hAnsi="Courier New" w:cs="Courier New"/>
-          <w:color w:val="000000"/>
-          <w:sz w:val="18"/>
-          <w:szCs w:val="18"/>
-        </w:rPr>
-        <w:t>;</w:t>
-      </w:r>
-      <w:r>
-        <w:rPr>
-          <w:rFonts w:ascii="Courier New" w:eastAsia="Times New Roman" w:hAnsi="Courier New" w:cs="Courier New"/>
-          <w:color w:val="000000"/>
-          <w:sz w:val="18"/>
-          <w:szCs w:val="18"/>
-        </w:rPr>
-        <w:br/>
-      </w:r>
-      <w:r>
-        <w:rPr>
-          <w:rFonts w:ascii="Courier New" w:eastAsia="Times New Roman" w:hAnsi="Courier New" w:cs="Courier New"/>
-          <w:color w:val="000000"/>
-          <w:sz w:val="18"/>
-          <w:szCs w:val="18"/>
-        </w:rPr>
-        <w:br/>
-        <w:t xml:space="preserve">    </w:t>
-      </w:r>
-      <w:r>
-        <w:rPr>
-          <w:rFonts w:ascii="Courier New" w:eastAsia="Times New Roman" w:hAnsi="Courier New" w:cs="Courier New"/>
-          <w:b/>
-          <w:bCs/>
-          <w:color w:val="0000FF"/>
-          <w:sz w:val="18"/>
-          <w:szCs w:val="18"/>
-        </w:rPr>
-        <w:t>display</w:t>
-      </w:r>
-      <w:r>
-        <w:rPr>
-          <w:rFonts w:ascii="Courier New" w:eastAsia="Times New Roman" w:hAnsi="Courier New" w:cs="Courier New"/>
-          <w:color w:val="000000"/>
-          <w:sz w:val="18"/>
-          <w:szCs w:val="18"/>
-        </w:rPr>
-        <w:t xml:space="preserve">: </w:t>
-      </w:r>
-      <w:r>
-        <w:rPr>
-          <w:rFonts w:ascii="Courier New" w:eastAsia="Times New Roman" w:hAnsi="Courier New" w:cs="Courier New"/>
-          <w:b/>
-          <w:bCs/>
-          <w:color w:val="008000"/>
-          <w:sz w:val="18"/>
-          <w:szCs w:val="18"/>
-        </w:rPr>
-        <w:t>flex</w:t>
-      </w:r>
-      <w:r>
-        <w:rPr>
-          <w:rFonts w:ascii="Courier New" w:eastAsia="Times New Roman" w:hAnsi="Courier New" w:cs="Courier New"/>
-          <w:color w:val="000000"/>
-          <w:sz w:val="18"/>
-          <w:szCs w:val="18"/>
-        </w:rPr>
-        <w:t>;</w:t>
-      </w:r>
-      <w:r>
-        <w:rPr>
-          <w:rFonts w:ascii="Courier New" w:eastAsia="Times New Roman" w:hAnsi="Courier New" w:cs="Courier New"/>
-          <w:color w:val="000000"/>
-          <w:sz w:val="18"/>
-          <w:szCs w:val="18"/>
-        </w:rPr>
-        <w:br/>
-        <w:t xml:space="preserve">    </w:t>
-      </w:r>
-      <w:r>
-        <w:rPr>
-          <w:rFonts w:ascii="Courier New" w:eastAsia="Times New Roman" w:hAnsi="Courier New" w:cs="Courier New"/>
-          <w:b/>
-          <w:bCs/>
-          <w:color w:val="0000FF"/>
-          <w:sz w:val="18"/>
-          <w:szCs w:val="18"/>
-        </w:rPr>
-        <w:t>flex-wrap</w:t>
-      </w:r>
-      <w:r>
-        <w:rPr>
-          <w:rFonts w:ascii="Courier New" w:eastAsia="Times New Roman" w:hAnsi="Courier New" w:cs="Courier New"/>
-          <w:color w:val="000000"/>
-          <w:sz w:val="18"/>
-          <w:szCs w:val="18"/>
-        </w:rPr>
-        <w:t xml:space="preserve">: </w:t>
-      </w:r>
-      <w:r>
-        <w:rPr>
-          <w:rFonts w:ascii="Courier New" w:eastAsia="Times New Roman" w:hAnsi="Courier New" w:cs="Courier New"/>
-          <w:b/>
-          <w:bCs/>
-          <w:color w:val="008000"/>
-          <w:sz w:val="18"/>
-          <w:szCs w:val="18"/>
-        </w:rPr>
-        <w:t>wrap</w:t>
-      </w:r>
-      <w:r>
-        <w:rPr>
-          <w:rFonts w:ascii="Courier New" w:eastAsia="Times New Roman" w:hAnsi="Courier New" w:cs="Courier New"/>
-          <w:color w:val="000000"/>
-          <w:sz w:val="18"/>
-          <w:szCs w:val="18"/>
-        </w:rPr>
-        <w:t>;</w:t>
-      </w:r>
-      <w:r>
-        <w:rPr>
-          <w:rFonts w:ascii="Courier New" w:eastAsia="Times New Roman" w:hAnsi="Courier New" w:cs="Courier New"/>
-          <w:color w:val="000000"/>
-          <w:sz w:val="18"/>
-          <w:szCs w:val="18"/>
-        </w:rPr>
-        <w:br/>
-        <w:t xml:space="preserve">    </w:t>
-      </w:r>
-      <w:r>
-        <w:rPr>
-          <w:rFonts w:ascii="Courier New" w:eastAsia="Times New Roman" w:hAnsi="Courier New" w:cs="Courier New"/>
-          <w:b/>
-          <w:bCs/>
-          <w:color w:val="0000FF"/>
-          <w:sz w:val="18"/>
-          <w:szCs w:val="18"/>
-        </w:rPr>
-        <w:t>flex-direction</w:t>
-      </w:r>
-      <w:r>
-        <w:rPr>
-          <w:rFonts w:ascii="Courier New" w:eastAsia="Times New Roman" w:hAnsi="Courier New" w:cs="Courier New"/>
-          <w:color w:val="000000"/>
-          <w:sz w:val="18"/>
-          <w:szCs w:val="18"/>
-        </w:rPr>
-        <w:t xml:space="preserve">: </w:t>
-      </w:r>
-      <w:r>
-        <w:rPr>
-          <w:rFonts w:ascii="Courier New" w:eastAsia="Times New Roman" w:hAnsi="Courier New" w:cs="Courier New"/>
-          <w:b/>
-          <w:bCs/>
-          <w:color w:val="008000"/>
-          <w:sz w:val="18"/>
-          <w:szCs w:val="18"/>
-        </w:rPr>
-        <w:t>row</w:t>
-      </w:r>
-      <w:r>
-        <w:rPr>
-          <w:rFonts w:ascii="Courier New" w:eastAsia="Times New Roman" w:hAnsi="Courier New" w:cs="Courier New"/>
-          <w:color w:val="000000"/>
-          <w:sz w:val="18"/>
-          <w:szCs w:val="18"/>
-        </w:rPr>
-        <w:t>;</w:t>
-      </w:r>
-      <w:r>
-        <w:rPr>
-          <w:rFonts w:ascii="Courier New" w:eastAsia="Times New Roman" w:hAnsi="Courier New" w:cs="Courier New"/>
-          <w:color w:val="000000"/>
-          <w:sz w:val="18"/>
-          <w:szCs w:val="18"/>
-        </w:rPr>
-        <w:br/>
-        <w:t xml:space="preserve">    </w:t>
-      </w:r>
-      <w:r>
-        <w:rPr>
-          <w:rFonts w:ascii="Courier New" w:eastAsia="Times New Roman" w:hAnsi="Courier New" w:cs="Courier New"/>
-          <w:b/>
-          <w:bCs/>
-          <w:color w:val="0000FF"/>
-          <w:sz w:val="18"/>
-          <w:szCs w:val="18"/>
-        </w:rPr>
-        <w:t>align-items</w:t>
-      </w:r>
-      <w:r>
-        <w:rPr>
-          <w:rFonts w:ascii="Courier New" w:eastAsia="Times New Roman" w:hAnsi="Courier New" w:cs="Courier New"/>
-          <w:color w:val="000000"/>
-          <w:sz w:val="18"/>
-          <w:szCs w:val="18"/>
-        </w:rPr>
-        <w:t xml:space="preserve">: </w:t>
-      </w:r>
-      <w:r>
-        <w:rPr>
-          <w:rFonts w:ascii="Courier New" w:eastAsia="Times New Roman" w:hAnsi="Courier New" w:cs="Courier New"/>
-          <w:b/>
-          <w:bCs/>
-          <w:color w:val="008000"/>
-          <w:sz w:val="18"/>
-          <w:szCs w:val="18"/>
-        </w:rPr>
-        <w:t>baseline</w:t>
-      </w:r>
-      <w:r>
-        <w:rPr>
-          <w:rFonts w:ascii="Courier New" w:eastAsia="Times New Roman" w:hAnsi="Courier New" w:cs="Courier New"/>
-          <w:color w:val="000000"/>
-          <w:sz w:val="18"/>
-          <w:szCs w:val="18"/>
-        </w:rPr>
-        <w:t>;</w:t>
-      </w:r>
-      <w:r>
-        <w:rPr>
-          <w:rFonts w:ascii="Courier New" w:eastAsia="Times New Roman" w:hAnsi="Courier New" w:cs="Courier New"/>
-          <w:color w:val="000000"/>
-          <w:sz w:val="18"/>
-          <w:szCs w:val="18"/>
-        </w:rPr>
-        <w:br/>
-        <w:t xml:space="preserve">    </w:t>
-      </w:r>
-      <w:r>
-        <w:rPr>
-          <w:rFonts w:ascii="Courier New" w:eastAsia="Times New Roman" w:hAnsi="Courier New" w:cs="Courier New"/>
-          <w:b/>
-          <w:bCs/>
-          <w:color w:val="0000FF"/>
-          <w:sz w:val="18"/>
-          <w:szCs w:val="18"/>
-        </w:rPr>
-        <w:t>justify-content</w:t>
-      </w:r>
-      <w:r>
-        <w:rPr>
-          <w:rFonts w:ascii="Courier New" w:eastAsia="Times New Roman" w:hAnsi="Courier New" w:cs="Courier New"/>
-          <w:color w:val="000000"/>
-          <w:sz w:val="18"/>
-          <w:szCs w:val="18"/>
-        </w:rPr>
-        <w:t xml:space="preserve">: </w:t>
-      </w:r>
-      <w:r>
-        <w:rPr>
-          <w:rFonts w:ascii="Courier New" w:eastAsia="Times New Roman" w:hAnsi="Courier New" w:cs="Courier New"/>
-          <w:b/>
-          <w:bCs/>
-          <w:color w:val="008000"/>
-          <w:sz w:val="18"/>
-          <w:szCs w:val="18"/>
-        </w:rPr>
-        <w:t>space-between</w:t>
-      </w:r>
-      <w:r>
-        <w:rPr>
-          <w:rFonts w:ascii="Courier New" w:eastAsia="Times New Roman" w:hAnsi="Courier New" w:cs="Courier New"/>
-          <w:color w:val="000000"/>
-          <w:sz w:val="18"/>
-          <w:szCs w:val="18"/>
-        </w:rPr>
-        <w:t>;</w:t>
-      </w:r>
-      <w:r>
-        <w:rPr>
-          <w:rFonts w:ascii="Courier New" w:eastAsia="Times New Roman" w:hAnsi="Courier New" w:cs="Courier New"/>
-          <w:color w:val="000000"/>
-          <w:sz w:val="18"/>
-          <w:szCs w:val="18"/>
-        </w:rPr>
-        <w:br/>
-      </w:r>
-      <w:r>
-        <w:rPr>
-          <w:rFonts w:ascii="Courier New" w:eastAsia="Times New Roman" w:hAnsi="Courier New" w:cs="Courier New"/>
-          <w:color w:val="000000"/>
-          <w:sz w:val="18"/>
-          <w:szCs w:val="18"/>
-        </w:rPr>
-        <w:br/>
-      </w:r>
-      <w:r>
-        <w:rPr>
-          <w:rFonts w:ascii="Courier New" w:eastAsia="Times New Roman" w:hAnsi="Courier New" w:cs="Courier New"/>
-          <w:color w:val="000000"/>
-          <w:sz w:val="18"/>
-          <w:szCs w:val="18"/>
-        </w:rPr>
-        <w:br/>
-      </w:r>
-      <w:r>
-        <w:rPr>
-          <w:rFonts w:ascii="Courier New" w:eastAsia="Times New Roman" w:hAnsi="Courier New" w:cs="Courier New"/>
-          <w:color w:val="000000"/>
-          <w:sz w:val="18"/>
-          <w:szCs w:val="18"/>
-        </w:rPr>
-        <w:br/>
-      </w:r>
-      <w:r>
-        <w:rPr>
-          <w:rFonts w:ascii="Courier New" w:eastAsia="Times New Roman" w:hAnsi="Courier New" w:cs="Courier New"/>
-          <w:color w:val="000000"/>
-          <w:sz w:val="18"/>
-          <w:szCs w:val="18"/>
-        </w:rPr>
-        <w:lastRenderedPageBreak/>
+      </w:r>
+      <w:r>
+        <w:rPr>
+          <w:rFonts w:ascii="Courier New" w:eastAsia="Times New Roman" w:hAnsi="Courier New" w:cs="Courier New"/>
+          <w:color w:val="000000"/>
+          <w:sz w:val="18"/>
+          <w:szCs w:val="18"/>
+        </w:rPr>
+        <w:br/>
+      </w:r>
+      <w:r>
+        <w:rPr>
+          <w:rFonts w:ascii="Courier New" w:eastAsia="Times New Roman" w:hAnsi="Courier New" w:cs="Courier New"/>
+          <w:color w:val="000000"/>
+          <w:sz w:val="18"/>
+          <w:szCs w:val="18"/>
+        </w:rPr>
+        <w:br/>
+      </w:r>
+      <w:r>
+        <w:rPr>
+          <w:rFonts w:ascii="Courier New" w:eastAsia="Times New Roman" w:hAnsi="Courier New" w:cs="Courier New"/>
+          <w:color w:val="000000"/>
+          <w:sz w:val="18"/>
+          <w:szCs w:val="18"/>
+        </w:rPr>
+        <w:br/>
         <w:t>}</w:t>
       </w:r>
       <w:r>
@@ -5907,70 +5972,70 @@
           <w:sz w:val="18"/>
           <w:szCs w:val="18"/>
         </w:rPr>
-        <w:br/>
-      </w:r>
-      <w:r>
-        <w:rPr>
-          <w:rFonts w:ascii="Courier New" w:eastAsia="Times New Roman" w:hAnsi="Courier New" w:cs="Courier New"/>
-          <w:color w:val="000000"/>
-          <w:sz w:val="18"/>
-          <w:szCs w:val="18"/>
-        </w:rPr>
-        <w:br/>
-      </w:r>
-      <w:r>
-        <w:rPr>
-          <w:rFonts w:ascii="Courier New" w:eastAsia="Times New Roman" w:hAnsi="Courier New" w:cs="Courier New"/>
-          <w:color w:val="000000"/>
-          <w:sz w:val="18"/>
-          <w:szCs w:val="18"/>
-        </w:rPr>
-        <w:br/>
-      </w:r>
-      <w:r>
-        <w:rPr>
-          <w:rFonts w:ascii="Courier New" w:eastAsia="Times New Roman" w:hAnsi="Courier New" w:cs="Courier New"/>
-          <w:color w:val="000000"/>
-          <w:sz w:val="18"/>
-          <w:szCs w:val="18"/>
-        </w:rPr>
-        <w:br/>
-      </w:r>
-      <w:r>
-        <w:rPr>
-          <w:rFonts w:ascii="Courier New" w:eastAsia="Times New Roman" w:hAnsi="Courier New" w:cs="Courier New"/>
-          <w:color w:val="000000"/>
-          <w:sz w:val="18"/>
-          <w:szCs w:val="18"/>
-        </w:rPr>
-        <w:br/>
-      </w:r>
-      <w:r>
-        <w:rPr>
-          <w:rFonts w:ascii="Courier New" w:eastAsia="Times New Roman" w:hAnsi="Courier New" w:cs="Courier New"/>
-          <w:color w:val="000000"/>
-          <w:sz w:val="18"/>
-          <w:szCs w:val="18"/>
-        </w:rPr>
-        <w:br/>
-      </w:r>
-      <w:r>
-        <w:rPr>
-          <w:rFonts w:ascii="Courier New" w:eastAsia="Times New Roman" w:hAnsi="Courier New" w:cs="Courier New"/>
-          <w:color w:val="000000"/>
-          <w:sz w:val="18"/>
-          <w:szCs w:val="18"/>
-        </w:rPr>
-        <w:br/>
-      </w:r>
-      <w:r>
-        <w:rPr>
-          <w:rFonts w:ascii="Courier New" w:eastAsia="Times New Roman" w:hAnsi="Courier New" w:cs="Courier New"/>
-          <w:color w:val="000000"/>
-          <w:sz w:val="18"/>
-          <w:szCs w:val="18"/>
-        </w:rPr>
         <w:lastRenderedPageBreak/>
+        <w:br/>
+      </w:r>
+      <w:r>
+        <w:rPr>
+          <w:rFonts w:ascii="Courier New" w:eastAsia="Times New Roman" w:hAnsi="Courier New" w:cs="Courier New"/>
+          <w:color w:val="000000"/>
+          <w:sz w:val="18"/>
+          <w:szCs w:val="18"/>
+        </w:rPr>
+        <w:br/>
+      </w:r>
+      <w:r>
+        <w:rPr>
+          <w:rFonts w:ascii="Courier New" w:eastAsia="Times New Roman" w:hAnsi="Courier New" w:cs="Courier New"/>
+          <w:color w:val="000000"/>
+          <w:sz w:val="18"/>
+          <w:szCs w:val="18"/>
+        </w:rPr>
+        <w:br/>
+      </w:r>
+      <w:r>
+        <w:rPr>
+          <w:rFonts w:ascii="Courier New" w:eastAsia="Times New Roman" w:hAnsi="Courier New" w:cs="Courier New"/>
+          <w:color w:val="000000"/>
+          <w:sz w:val="18"/>
+          <w:szCs w:val="18"/>
+        </w:rPr>
+        <w:br/>
+      </w:r>
+      <w:r>
+        <w:rPr>
+          <w:rFonts w:ascii="Courier New" w:eastAsia="Times New Roman" w:hAnsi="Courier New" w:cs="Courier New"/>
+          <w:color w:val="000000"/>
+          <w:sz w:val="18"/>
+          <w:szCs w:val="18"/>
+        </w:rPr>
+        <w:br/>
+      </w:r>
+      <w:r>
+        <w:rPr>
+          <w:rFonts w:ascii="Courier New" w:eastAsia="Times New Roman" w:hAnsi="Courier New" w:cs="Courier New"/>
+          <w:color w:val="000000"/>
+          <w:sz w:val="18"/>
+          <w:szCs w:val="18"/>
+        </w:rPr>
+        <w:br/>
+      </w:r>
+      <w:r>
+        <w:rPr>
+          <w:rFonts w:ascii="Courier New" w:eastAsia="Times New Roman" w:hAnsi="Courier New" w:cs="Courier New"/>
+          <w:color w:val="000000"/>
+          <w:sz w:val="18"/>
+          <w:szCs w:val="18"/>
+        </w:rPr>
+        <w:br/>
+      </w:r>
+      <w:r>
+        <w:rPr>
+          <w:rFonts w:ascii="Courier New" w:eastAsia="Times New Roman" w:hAnsi="Courier New" w:cs="Courier New"/>
+          <w:color w:val="000000"/>
+          <w:sz w:val="18"/>
+          <w:szCs w:val="18"/>
+        </w:rPr>
         <w:br/>
       </w:r>
       <w:r>
@@ -7137,6 +7202,15 @@
           <w:szCs w:val="18"/>
         </w:rPr>
         <w:br/>
+      </w:r>
+      <w:r>
+        <w:rPr>
+          <w:rFonts w:ascii="Courier New" w:eastAsia="Times New Roman" w:hAnsi="Courier New" w:cs="Courier New"/>
+          <w:color w:val="000000"/>
+          <w:sz w:val="18"/>
+          <w:szCs w:val="18"/>
+        </w:rPr>
+        <w:lastRenderedPageBreak/>
         <w:t xml:space="preserve">    </w:t>
       </w:r>
       <w:r>
@@ -7390,7 +7464,6 @@
           <w:sz w:val="18"/>
           <w:szCs w:val="18"/>
         </w:rPr>
-        <w:lastRenderedPageBreak/>
         <w:br/>
       </w:r>
       <w:r>
@@ -8534,7 +8607,6 @@
         <w:spacing w:after="240"/>
       </w:pPr>
       <w:r>
-        <w:lastRenderedPageBreak/>
         <w:t>Donate</w:t>
       </w:r>
     </w:p>
@@ -10967,7 +11039,7 @@
             <w:sz w:val="18"/>
             <w:szCs w:val="18"/>
           </w:rPr>
-          <w:t>14</w:t>
+          <w:t>1</w:t>
         </w:r>
         <w:r>
           <w:rPr>
@@ -13719,7 +13791,7 @@
 </file>
 
 <file path=customXml/itemProps1.xml><?xml version="1.0" encoding="utf-8"?>
-<ds:datastoreItem xmlns:ds="http://schemas.openxmlformats.org/officeDocument/2006/customXml" ds:itemID="{6AE29006-ADD3-4873-B81D-C2B25C91CDB5}">
+<ds:datastoreItem xmlns:ds="http://schemas.openxmlformats.org/officeDocument/2006/customXml" ds:itemID="{08F161D3-73D4-4E73-90F2-D98ADE0E6219}">
   <ds:schemaRefs>
     <ds:schemaRef ds:uri="http://schemas.openxmlformats.org/officeDocument/2006/bibliography"/>
   </ds:schemaRefs>

</xml_diff>